<commit_message>
Chỉnh format theo chuẩn của nhóm từ file gốc của bạn TOàn Nhân
</commit_message>
<xml_diff>
--- a/2. Architecture Design/Release1_20_04_2010/SOURCE AND BUILD.docx
+++ b/2. Architecture Design/Release1_20_04_2010/SOURCE AND BUILD.docx
@@ -6,51 +6,208 @@
       <w:pPr>
         <w:jc w:val="center"/>
         <w:rPr>
-          <w:rFonts w:ascii="Times New Roman" w:hAnsi="Times New Roman"/>
+          <w:rFonts w:ascii="Times New Roman" w:hAnsi="Times New Roman" w:cs="Times New Roman"/>
         </w:rPr>
       </w:pPr>
       <w:r>
         <w:rPr>
-          <w:rFonts w:ascii="Times New Roman" w:hAnsi="Times New Roman"/>
+          <w:rFonts w:ascii="Times New Roman" w:hAnsi="Times New Roman" w:cs="Times New Roman"/>
+          <w:noProof/>
+        </w:rPr>
+        <w:drawing>
+          <wp:anchor distT="0" distB="0" distL="114300" distR="114300" simplePos="0" relativeHeight="251659264" behindDoc="0" locked="0" layoutInCell="1" allowOverlap="1">
+            <wp:simplePos x="0" y="0"/>
+            <wp:positionH relativeFrom="column">
+              <wp:posOffset>-342900</wp:posOffset>
+            </wp:positionH>
+            <wp:positionV relativeFrom="paragraph">
+              <wp:posOffset>-904875</wp:posOffset>
+            </wp:positionV>
+            <wp:extent cx="6877050" cy="685800"/>
+            <wp:effectExtent l="19050" t="0" r="0" b="0"/>
+            <wp:wrapTopAndBottom/>
+            <wp:docPr id="1" name="Picture 3"/>
+            <wp:cNvGraphicFramePr>
+              <a:graphicFrameLocks xmlns:a="http://schemas.openxmlformats.org/drawingml/2006/main" noChangeAspect="1"/>
+            </wp:cNvGraphicFramePr>
+            <a:graphic xmlns:a="http://schemas.openxmlformats.org/drawingml/2006/main">
+              <a:graphicData uri="http://schemas.openxmlformats.org/drawingml/2006/picture">
+                <pic:pic xmlns:pic="http://schemas.openxmlformats.org/drawingml/2006/picture">
+                  <pic:nvPicPr>
+                    <pic:cNvPr id="0" name="Picture 3"/>
+                    <pic:cNvPicPr>
+                      <a:picLocks noChangeAspect="1" noChangeArrowheads="1"/>
+                    </pic:cNvPicPr>
+                  </pic:nvPicPr>
+                  <pic:blipFill>
+                    <a:blip r:embed="rId8" cstate="print"/>
+                    <a:srcRect/>
+                    <a:stretch>
+                      <a:fillRect/>
+                    </a:stretch>
+                  </pic:blipFill>
+                  <pic:spPr bwMode="auto">
+                    <a:xfrm>
+                      <a:off x="0" y="0"/>
+                      <a:ext cx="6877050" cy="685800"/>
+                    </a:xfrm>
+                    <a:prstGeom prst="rect">
+                      <a:avLst/>
+                    </a:prstGeom>
+                    <a:noFill/>
+                    <a:ln w="9525">
+                      <a:noFill/>
+                      <a:miter lim="800000"/>
+                      <a:headEnd/>
+                      <a:tailEnd/>
+                    </a:ln>
+                  </pic:spPr>
+                </pic:pic>
+              </a:graphicData>
+            </a:graphic>
+          </wp:anchor>
+        </w:drawing>
+      </w:r>
+    </w:p>
+    <w:p>
+      <w:pPr>
+        <w:jc w:val="center"/>
+        <w:rPr>
+          <w:rFonts w:ascii="Times New Roman" w:hAnsi="Times New Roman" w:cs="Times New Roman"/>
+        </w:rPr>
+      </w:pPr>
+    </w:p>
+    <w:p>
+      <w:pPr>
+        <w:jc w:val="right"/>
+        <w:rPr>
+          <w:rFonts w:ascii="Times New Roman" w:hAnsi="Times New Roman" w:cs="Times New Roman"/>
+          <w:b/>
+          <w:sz w:val="26"/>
+        </w:rPr>
+      </w:pPr>
+      <w:r>
+        <w:rPr>
+          <w:rFonts w:ascii="Times New Roman" w:hAnsi="Times New Roman" w:cs="Times New Roman"/>
+          <w:b/>
+          <w:sz w:val="26"/>
+        </w:rPr>
+        <w:t xml:space="preserve">ARCHITECTURE AND DESIGN &gt; </w:t>
+      </w:r>
+      <w:r>
+        <w:rPr>
+          <w:rFonts w:ascii="Times New Roman" w:hAnsi="Times New Roman" w:cs="Times New Roman"/>
+          <w:b/>
+          <w:sz w:val="26"/>
         </w:rPr>
         <w:t>SOURCE AND BUILD</w:t>
       </w:r>
     </w:p>
+    <w:p>
+      <w:pPr>
+        <w:jc w:val="center"/>
+        <w:rPr>
+          <w:rFonts w:ascii="Times New Roman" w:hAnsi="Times New Roman" w:cs="Times New Roman"/>
+          <w:sz w:val="50"/>
+        </w:rPr>
+      </w:pPr>
+      <w:r>
+        <w:rPr>
+          <w:rFonts w:ascii="Times New Roman" w:hAnsi="Times New Roman" w:cs="Times New Roman"/>
+          <w:sz w:val="50"/>
+        </w:rPr>
+        <w:t xml:space="preserve">Tự học Toán lớp 8 – </w:t>
+      </w:r>
+      <w:r>
+        <w:rPr>
+          <w:rFonts w:ascii="Times New Roman" w:hAnsi="Times New Roman" w:cs="Times New Roman"/>
+          <w:sz w:val="50"/>
+        </w:rPr>
+        <w:t>Mã nguồn và build</w:t>
+      </w:r>
+    </w:p>
     <w:tbl>
       <w:tblPr>
+        <w:tblStyle w:val="TableGrid"/>
         <w:tblW w:w="0" w:type="auto"/>
-        <w:tblBorders>
-          <w:top w:val="single" w:sz="4" w:space="0" w:color="auto"/>
-          <w:left w:val="single" w:sz="4" w:space="0" w:color="auto"/>
-          <w:bottom w:val="single" w:sz="4" w:space="0" w:color="auto"/>
-          <w:right w:val="single" w:sz="4" w:space="0" w:color="auto"/>
-          <w:insideH w:val="single" w:sz="4" w:space="0" w:color="auto"/>
-          <w:insideV w:val="single" w:sz="4" w:space="0" w:color="auto"/>
-        </w:tblBorders>
         <w:tblLook w:val="04A0"/>
       </w:tblPr>
       <w:tblGrid>
         <w:gridCol w:w="2358"/>
-        <w:gridCol w:w="7218"/>
+        <w:gridCol w:w="2411"/>
+        <w:gridCol w:w="2377"/>
+        <w:gridCol w:w="2430"/>
       </w:tblGrid>
       <w:tr>
         <w:tc>
           <w:tcPr>
-            <w:tcW w:w="9576" w:type="dxa"/>
-            <w:gridSpan w:val="2"/>
-          </w:tcPr>
-          <w:p>
-            <w:pPr>
-              <w:spacing w:after="0"/>
-              <w:rPr>
-                <w:rFonts w:ascii="Times New Roman" w:eastAsia="Calibri" w:hAnsi="Times New Roman" w:cs="Times New Roman"/>
-              </w:rPr>
-            </w:pPr>
-            <w:r>
-              <w:rPr>
-                <w:rFonts w:ascii="Times New Roman" w:eastAsia="Calibri" w:hAnsi="Times New Roman" w:cs="Times New Roman"/>
-              </w:rPr>
-              <w:t>Thông tin dự án</w:t>
+            <w:tcW w:w="2670" w:type="dxa"/>
+          </w:tcPr>
+          <w:p>
+            <w:pPr>
+              <w:rPr>
+                <w:rFonts w:ascii="Times New Roman" w:hAnsi="Times New Roman" w:cs="Times New Roman"/>
+              </w:rPr>
+            </w:pPr>
+            <w:r>
+              <w:rPr>
+                <w:rFonts w:ascii="Times New Roman" w:hAnsi="Times New Roman" w:cs="Times New Roman"/>
+              </w:rPr>
+              <w:t>Thông Tin Dự Án</w:t>
+            </w:r>
+          </w:p>
+        </w:tc>
+        <w:tc>
+          <w:tcPr>
+            <w:tcW w:w="2671" w:type="dxa"/>
+          </w:tcPr>
+          <w:p>
+            <w:pPr>
+              <w:rPr>
+                <w:rFonts w:ascii="Times New Roman" w:hAnsi="Times New Roman" w:cs="Times New Roman"/>
+              </w:rPr>
+            </w:pPr>
+            <w:r>
+              <w:rPr>
+                <w:rFonts w:ascii="Times New Roman" w:hAnsi="Times New Roman" w:cs="Times New Roman"/>
+              </w:rPr>
+              <w:t>Tự học Toán 8</w:t>
+            </w:r>
+          </w:p>
+        </w:tc>
+        <w:tc>
+          <w:tcPr>
+            <w:tcW w:w="2671" w:type="dxa"/>
+          </w:tcPr>
+          <w:p>
+            <w:pPr>
+              <w:rPr>
+                <w:rFonts w:ascii="Times New Roman" w:hAnsi="Times New Roman" w:cs="Times New Roman"/>
+              </w:rPr>
+            </w:pPr>
+            <w:r>
+              <w:rPr>
+                <w:rFonts w:ascii="Times New Roman" w:hAnsi="Times New Roman" w:cs="Times New Roman"/>
+              </w:rPr>
+              <w:t>Phiên Bản</w:t>
+            </w:r>
+          </w:p>
+        </w:tc>
+        <w:tc>
+          <w:tcPr>
+            <w:tcW w:w="2671" w:type="dxa"/>
+          </w:tcPr>
+          <w:p>
+            <w:pPr>
+              <w:rPr>
+                <w:rFonts w:ascii="Times New Roman" w:hAnsi="Times New Roman" w:cs="Times New Roman"/>
+              </w:rPr>
+            </w:pPr>
+            <w:r>
+              <w:rPr>
+                <w:rFonts w:ascii="Times New Roman" w:hAnsi="Times New Roman" w:cs="Times New Roman"/>
+              </w:rPr>
+              <w:t>1.0</w:t>
             </w:r>
           </w:p>
         </w:tc>
@@ -58,39 +215,67 @@
       <w:tr>
         <w:tc>
           <w:tcPr>
-            <w:tcW w:w="2358" w:type="dxa"/>
-          </w:tcPr>
-          <w:p>
-            <w:pPr>
-              <w:spacing w:after="0"/>
-              <w:rPr>
-                <w:rFonts w:ascii="Times New Roman" w:eastAsia="Calibri" w:hAnsi="Times New Roman" w:cs="Times New Roman"/>
-              </w:rPr>
-            </w:pPr>
-            <w:r>
-              <w:rPr>
-                <w:rFonts w:ascii="Times New Roman" w:eastAsia="Calibri" w:hAnsi="Times New Roman" w:cs="Times New Roman"/>
-              </w:rPr>
-              <w:t>Tên dự án:</w:t>
-            </w:r>
-          </w:p>
-        </w:tc>
-        <w:tc>
-          <w:tcPr>
-            <w:tcW w:w="7218" w:type="dxa"/>
-          </w:tcPr>
-          <w:p>
-            <w:pPr>
-              <w:spacing w:after="0"/>
-              <w:rPr>
-                <w:rFonts w:ascii="Times New Roman" w:eastAsia="Calibri" w:hAnsi="Times New Roman" w:cs="Times New Roman"/>
-              </w:rPr>
-            </w:pPr>
-            <w:r>
-              <w:rPr>
-                <w:rFonts w:ascii="Times New Roman" w:eastAsia="Calibri" w:hAnsi="Times New Roman" w:cs="Times New Roman"/>
-              </w:rPr>
-              <w:t>Tự học toán lớp 8</w:t>
+            <w:tcW w:w="2670" w:type="dxa"/>
+          </w:tcPr>
+          <w:p>
+            <w:pPr>
+              <w:rPr>
+                <w:rFonts w:ascii="Times New Roman" w:hAnsi="Times New Roman" w:cs="Times New Roman"/>
+              </w:rPr>
+            </w:pPr>
+            <w:r>
+              <w:rPr>
+                <w:rFonts w:ascii="Times New Roman" w:hAnsi="Times New Roman" w:cs="Times New Roman"/>
+              </w:rPr>
+              <w:t>Quản Lí Dự Án</w:t>
+            </w:r>
+          </w:p>
+        </w:tc>
+        <w:tc>
+          <w:tcPr>
+            <w:tcW w:w="2671" w:type="dxa"/>
+          </w:tcPr>
+          <w:p>
+            <w:pPr>
+              <w:rPr>
+                <w:rFonts w:ascii="Times New Roman" w:hAnsi="Times New Roman" w:cs="Times New Roman"/>
+              </w:rPr>
+            </w:pPr>
+          </w:p>
+        </w:tc>
+        <w:tc>
+          <w:tcPr>
+            <w:tcW w:w="2671" w:type="dxa"/>
+          </w:tcPr>
+          <w:p>
+            <w:pPr>
+              <w:rPr>
+                <w:rFonts w:ascii="Times New Roman" w:hAnsi="Times New Roman" w:cs="Times New Roman"/>
+              </w:rPr>
+            </w:pPr>
+            <w:r>
+              <w:rPr>
+                <w:rFonts w:ascii="Times New Roman" w:hAnsi="Times New Roman" w:cs="Times New Roman"/>
+              </w:rPr>
+              <w:t>Sở Hữu Dự Án</w:t>
+            </w:r>
+          </w:p>
+        </w:tc>
+        <w:tc>
+          <w:tcPr>
+            <w:tcW w:w="2671" w:type="dxa"/>
+          </w:tcPr>
+          <w:p>
+            <w:pPr>
+              <w:rPr>
+                <w:rFonts w:ascii="Times New Roman" w:hAnsi="Times New Roman" w:cs="Times New Roman"/>
+              </w:rPr>
+            </w:pPr>
+            <w:r>
+              <w:rPr>
+                <w:rFonts w:ascii="Times New Roman" w:hAnsi="Times New Roman" w:cs="Times New Roman"/>
+              </w:rPr>
+              <w:t>Ths Ngô Huy Biên</w:t>
             </w:r>
           </w:p>
         </w:tc>
@@ -98,39 +283,67 @@
       <w:tr>
         <w:tc>
           <w:tcPr>
-            <w:tcW w:w="2358" w:type="dxa"/>
-          </w:tcPr>
-          <w:p>
-            <w:pPr>
-              <w:spacing w:after="0"/>
-              <w:rPr>
-                <w:rFonts w:ascii="Times New Roman" w:eastAsia="Calibri" w:hAnsi="Times New Roman" w:cs="Times New Roman"/>
-              </w:rPr>
-            </w:pPr>
-            <w:r>
-              <w:rPr>
-                <w:rFonts w:ascii="Times New Roman" w:eastAsia="Calibri" w:hAnsi="Times New Roman" w:cs="Times New Roman"/>
-              </w:rPr>
-              <w:t>Mã phát hành:</w:t>
-            </w:r>
-          </w:p>
-        </w:tc>
-        <w:tc>
-          <w:tcPr>
-            <w:tcW w:w="7218" w:type="dxa"/>
-          </w:tcPr>
-          <w:p>
-            <w:pPr>
-              <w:spacing w:after="0"/>
-              <w:rPr>
-                <w:rFonts w:ascii="Times New Roman" w:eastAsia="Calibri" w:hAnsi="Times New Roman" w:cs="Times New Roman"/>
-              </w:rPr>
-            </w:pPr>
-            <w:r>
-              <w:rPr>
-                <w:rFonts w:ascii="Times New Roman" w:eastAsia="Calibri" w:hAnsi="Times New Roman" w:cs="Times New Roman"/>
-              </w:rPr>
-              <w:t>1.0</w:t>
+            <w:tcW w:w="2670" w:type="dxa"/>
+          </w:tcPr>
+          <w:p>
+            <w:pPr>
+              <w:rPr>
+                <w:rFonts w:ascii="Times New Roman" w:hAnsi="Times New Roman" w:cs="Times New Roman"/>
+              </w:rPr>
+            </w:pPr>
+            <w:r>
+              <w:rPr>
+                <w:rFonts w:ascii="Times New Roman" w:hAnsi="Times New Roman" w:cs="Times New Roman"/>
+              </w:rPr>
+              <w:t>Nhóm Thực Hiện</w:t>
+            </w:r>
+          </w:p>
+        </w:tc>
+        <w:tc>
+          <w:tcPr>
+            <w:tcW w:w="2671" w:type="dxa"/>
+          </w:tcPr>
+          <w:p>
+            <w:pPr>
+              <w:rPr>
+                <w:rFonts w:ascii="Times New Roman" w:hAnsi="Times New Roman" w:cs="Times New Roman"/>
+              </w:rPr>
+            </w:pPr>
+          </w:p>
+        </w:tc>
+        <w:tc>
+          <w:tcPr>
+            <w:tcW w:w="2671" w:type="dxa"/>
+          </w:tcPr>
+          <w:p>
+            <w:pPr>
+              <w:rPr>
+                <w:rFonts w:ascii="Times New Roman" w:hAnsi="Times New Roman" w:cs="Times New Roman"/>
+              </w:rPr>
+            </w:pPr>
+            <w:r>
+              <w:rPr>
+                <w:rFonts w:ascii="Times New Roman" w:hAnsi="Times New Roman" w:cs="Times New Roman"/>
+              </w:rPr>
+              <w:t>Ngày Chuyển Giao</w:t>
+            </w:r>
+          </w:p>
+        </w:tc>
+        <w:tc>
+          <w:tcPr>
+            <w:tcW w:w="2671" w:type="dxa"/>
+          </w:tcPr>
+          <w:p>
+            <w:pPr>
+              <w:rPr>
+                <w:rFonts w:ascii="Times New Roman" w:hAnsi="Times New Roman" w:cs="Times New Roman"/>
+              </w:rPr>
+            </w:pPr>
+            <w:r>
+              <w:rPr>
+                <w:rFonts w:ascii="Times New Roman" w:hAnsi="Times New Roman" w:cs="Times New Roman"/>
+              </w:rPr>
+              <w:t>13/06/2010</w:t>
             </w:r>
           </w:p>
         </w:tc>
@@ -138,34 +351,74 @@
       <w:tr>
         <w:tc>
           <w:tcPr>
-            <w:tcW w:w="2358" w:type="dxa"/>
-          </w:tcPr>
-          <w:p>
-            <w:pPr>
-              <w:spacing w:after="0"/>
-              <w:rPr>
-                <w:rFonts w:ascii="Times New Roman" w:eastAsia="Calibri" w:hAnsi="Times New Roman" w:cs="Times New Roman"/>
-              </w:rPr>
-            </w:pPr>
-            <w:r>
-              <w:rPr>
-                <w:rFonts w:ascii="Times New Roman" w:eastAsia="Calibri" w:hAnsi="Times New Roman" w:cs="Times New Roman"/>
-              </w:rPr>
-              <w:t>Tài liệu lên quang</w:t>
-            </w:r>
-          </w:p>
-        </w:tc>
-        <w:tc>
-          <w:tcPr>
-            <w:tcW w:w="7218" w:type="dxa"/>
-          </w:tcPr>
-          <w:p>
-            <w:pPr>
-              <w:spacing w:after="0"/>
-              <w:rPr>
-                <w:rFonts w:ascii="Times New Roman" w:eastAsia="Calibri" w:hAnsi="Times New Roman" w:cs="Times New Roman"/>
-              </w:rPr>
-            </w:pPr>
+            <w:tcW w:w="2670" w:type="dxa"/>
+          </w:tcPr>
+          <w:p>
+            <w:pPr>
+              <w:rPr>
+                <w:rFonts w:ascii="Times New Roman" w:hAnsi="Times New Roman" w:cs="Times New Roman"/>
+              </w:rPr>
+            </w:pPr>
+            <w:r>
+              <w:rPr>
+                <w:rFonts w:ascii="Times New Roman" w:hAnsi="Times New Roman" w:cs="Times New Roman"/>
+              </w:rPr>
+              <w:t>Ngày Bắt Đầu</w:t>
+            </w:r>
+          </w:p>
+        </w:tc>
+        <w:tc>
+          <w:tcPr>
+            <w:tcW w:w="2671" w:type="dxa"/>
+          </w:tcPr>
+          <w:p>
+            <w:pPr>
+              <w:rPr>
+                <w:rFonts w:ascii="Times New Roman" w:hAnsi="Times New Roman" w:cs="Times New Roman"/>
+              </w:rPr>
+            </w:pPr>
+            <w:r>
+              <w:rPr>
+                <w:rFonts w:ascii="Times New Roman" w:hAnsi="Times New Roman" w:cs="Times New Roman"/>
+              </w:rPr>
+              <w:t>5/04/2010</w:t>
+            </w:r>
+          </w:p>
+        </w:tc>
+        <w:tc>
+          <w:tcPr>
+            <w:tcW w:w="2671" w:type="dxa"/>
+          </w:tcPr>
+          <w:p>
+            <w:pPr>
+              <w:rPr>
+                <w:rFonts w:ascii="Times New Roman" w:hAnsi="Times New Roman" w:cs="Times New Roman"/>
+              </w:rPr>
+            </w:pPr>
+            <w:r>
+              <w:rPr>
+                <w:rFonts w:ascii="Times New Roman" w:hAnsi="Times New Roman" w:cs="Times New Roman"/>
+              </w:rPr>
+              <w:t>Ngày Kết Thúc</w:t>
+            </w:r>
+          </w:p>
+        </w:tc>
+        <w:tc>
+          <w:tcPr>
+            <w:tcW w:w="2671" w:type="dxa"/>
+          </w:tcPr>
+          <w:p>
+            <w:pPr>
+              <w:rPr>
+                <w:rFonts w:ascii="Times New Roman" w:hAnsi="Times New Roman" w:cs="Times New Roman"/>
+              </w:rPr>
+            </w:pPr>
+            <w:r>
+              <w:rPr>
+                <w:rFonts w:ascii="Times New Roman" w:hAnsi="Times New Roman" w:cs="Times New Roman"/>
+              </w:rPr>
+              <w:t>31/05/2010</w:t>
+            </w:r>
           </w:p>
         </w:tc>
       </w:tr>
@@ -173,7 +426,126 @@
     <w:p>
       <w:pPr>
         <w:rPr>
-          <w:rFonts w:ascii="Times New Roman" w:hAnsi="Times New Roman"/>
+          <w:rFonts w:ascii="Times New Roman" w:hAnsi="Times New Roman" w:cs="Times New Roman"/>
+        </w:rPr>
+      </w:pPr>
+    </w:p>
+    <w:p>
+      <w:pPr>
+        <w:rPr>
+          <w:rFonts w:ascii="Times New Roman" w:hAnsi="Times New Roman" w:cs="Times New Roman"/>
+        </w:rPr>
+      </w:pPr>
+    </w:p>
+    <w:p>
+      <w:pPr>
+        <w:rPr>
+          <w:rFonts w:ascii="Times New Roman" w:hAnsi="Times New Roman" w:cs="Times New Roman"/>
+        </w:rPr>
+      </w:pPr>
+    </w:p>
+    <w:p>
+      <w:pPr>
+        <w:rPr>
+          <w:rFonts w:ascii="Times New Roman" w:hAnsi="Times New Roman" w:cs="Times New Roman"/>
+        </w:rPr>
+      </w:pPr>
+    </w:p>
+    <w:p>
+      <w:pPr>
+        <w:rPr>
+          <w:rFonts w:ascii="Times New Roman" w:hAnsi="Times New Roman" w:cs="Times New Roman"/>
+        </w:rPr>
+      </w:pPr>
+    </w:p>
+    <w:p>
+      <w:pPr>
+        <w:rPr>
+          <w:rFonts w:ascii="Times New Roman" w:hAnsi="Times New Roman" w:cs="Times New Roman"/>
+        </w:rPr>
+      </w:pPr>
+    </w:p>
+    <w:p>
+      <w:pPr>
+        <w:rPr>
+          <w:rFonts w:ascii="Times New Roman" w:hAnsi="Times New Roman" w:cs="Times New Roman"/>
+        </w:rPr>
+      </w:pPr>
+    </w:p>
+    <w:p>
+      <w:pPr>
+        <w:rPr>
+          <w:rFonts w:ascii="Times New Roman" w:hAnsi="Times New Roman" w:cs="Times New Roman"/>
+        </w:rPr>
+      </w:pPr>
+    </w:p>
+    <w:p>
+      <w:pPr>
+        <w:rPr>
+          <w:rFonts w:ascii="Times New Roman" w:hAnsi="Times New Roman" w:cs="Times New Roman"/>
+        </w:rPr>
+      </w:pPr>
+    </w:p>
+    <w:p>
+      <w:pPr>
+        <w:rPr>
+          <w:rFonts w:ascii="Times New Roman" w:hAnsi="Times New Roman" w:cs="Times New Roman"/>
+        </w:rPr>
+      </w:pPr>
+    </w:p>
+    <w:p>
+      <w:pPr>
+        <w:rPr>
+          <w:rFonts w:ascii="Times New Roman" w:hAnsi="Times New Roman" w:cs="Times New Roman"/>
+        </w:rPr>
+      </w:pPr>
+    </w:p>
+    <w:p>
+      <w:pPr>
+        <w:rPr>
+          <w:rFonts w:ascii="Times New Roman" w:hAnsi="Times New Roman" w:cs="Times New Roman"/>
+        </w:rPr>
+      </w:pPr>
+    </w:p>
+    <w:p>
+      <w:pPr>
+        <w:rPr>
+          <w:rFonts w:ascii="Times New Roman" w:hAnsi="Times New Roman" w:cs="Times New Roman"/>
+        </w:rPr>
+      </w:pPr>
+    </w:p>
+    <w:p>
+      <w:pPr>
+        <w:rPr>
+          <w:rFonts w:ascii="Times New Roman" w:hAnsi="Times New Roman" w:cs="Times New Roman"/>
+        </w:rPr>
+      </w:pPr>
+    </w:p>
+    <w:p>
+      <w:pPr>
+        <w:rPr>
+          <w:rFonts w:ascii="Times New Roman" w:hAnsi="Times New Roman" w:cs="Times New Roman"/>
+        </w:rPr>
+      </w:pPr>
+    </w:p>
+    <w:p>
+      <w:pPr>
+        <w:rPr>
+          <w:rFonts w:ascii="Times New Roman" w:hAnsi="Times New Roman" w:cs="Times New Roman"/>
+        </w:rPr>
+      </w:pPr>
+    </w:p>
+    <w:p>
+      <w:pPr>
+        <w:rPr>
+          <w:rFonts w:ascii="Times New Roman" w:hAnsi="Times New Roman" w:cs="Times New Roman"/>
+        </w:rPr>
+      </w:pPr>
+    </w:p>
+    <w:p>
+      <w:pPr>
+        <w:rPr>
+          <w:rFonts w:ascii="Times New Roman" w:hAnsi="Times New Roman" w:cs="Times New Roman"/>
         </w:rPr>
       </w:pPr>
     </w:p>
@@ -181,17 +553,34 @@
       <w:pPr>
         <w:spacing w:after="0"/>
         <w:rPr>
-          <w:rFonts w:ascii="Times New Roman" w:hAnsi="Times New Roman"/>
+          <w:rFonts w:ascii="Times New Roman" w:hAnsi="Times New Roman" w:cs="Times New Roman"/>
+        </w:rPr>
+      </w:pPr>
+    </w:p>
+    <w:p>
+      <w:pPr>
+        <w:spacing w:after="0"/>
+        <w:rPr>
+          <w:rFonts w:ascii="Times New Roman" w:hAnsi="Times New Roman" w:cs="Times New Roman"/>
+        </w:rPr>
+      </w:pPr>
+    </w:p>
+    <w:p>
+      <w:pPr>
+        <w:spacing w:after="0"/>
+        <w:rPr>
+          <w:rFonts w:ascii="Times New Roman" w:hAnsi="Times New Roman" w:cs="Times New Roman"/>
           <w:b/>
           <w:u w:val="single"/>
         </w:rPr>
       </w:pPr>
       <w:r>
         <w:rPr>
-          <w:rFonts w:ascii="Times New Roman" w:hAnsi="Times New Roman"/>
+          <w:rFonts w:ascii="Times New Roman" w:hAnsi="Times New Roman" w:cs="Times New Roman"/>
           <w:b/>
           <w:u w:val="single"/>
         </w:rPr>
+        <w:lastRenderedPageBreak/>
         <w:t>Tổng quang</w:t>
       </w:r>
     </w:p>
@@ -204,12 +593,12 @@
         </w:numPr>
         <w:spacing w:after="0"/>
         <w:rPr>
-          <w:rFonts w:ascii="Times New Roman" w:hAnsi="Times New Roman"/>
+          <w:rFonts w:ascii="Times New Roman" w:hAnsi="Times New Roman" w:cs="Times New Roman"/>
         </w:rPr>
       </w:pPr>
       <w:r>
         <w:rPr>
-          <w:rFonts w:ascii="Times New Roman" w:hAnsi="Times New Roman"/>
+          <w:rFonts w:ascii="Times New Roman" w:hAnsi="Times New Roman" w:cs="Times New Roman"/>
         </w:rPr>
         <w:t>Những điều deverloper nên biết:</w:t>
       </w:r>
@@ -219,30 +608,27 @@
         <w:pStyle w:val="ListParagraph"/>
         <w:spacing w:after="0"/>
         <w:rPr>
-          <w:rFonts w:ascii="Times New Roman" w:hAnsi="Times New Roman"/>
+          <w:rFonts w:ascii="Times New Roman" w:hAnsi="Times New Roman" w:cs="Times New Roman"/>
         </w:rPr>
       </w:pPr>
       <w:r>
         <w:rPr>
-          <w:rFonts w:ascii="Times New Roman" w:hAnsi="Times New Roman"/>
+          <w:rFonts w:ascii="Times New Roman" w:hAnsi="Times New Roman" w:cs="Times New Roman"/>
         </w:rPr>
         <w:t xml:space="preserve">Mã nguồn sẽ được quảng lý theo </w:t>
       </w:r>
       <w:r>
         <w:rPr>
-          <w:rFonts w:ascii="Times New Roman" w:hAnsi="Times New Roman"/>
-        </w:rPr>
-        <w:t xml:space="preserve">cấu trúc trong bảng ở phía dưới. Cách thức đặt tên dựa theo chuẩn tại trang web </w:t>
+          <w:rFonts w:ascii="Times New Roman" w:hAnsi="Times New Roman" w:cs="Times New Roman"/>
+        </w:rPr>
+        <w:t xml:space="preserve">cấu trúc trong bảng ở phía dưới. Cách thức đặt tên dựa theo chuẩn </w:t>
       </w:r>
-      <w:hyperlink r:id="rId5" w:history="1">
-        <w:r>
-          <w:rPr>
-            <w:rStyle w:val="Hyperlink"/>
-            <w:rFonts w:ascii="Times New Roman" w:hAnsi="Times New Roman"/>
-          </w:rPr>
-          <w:t>Sun Website</w:t>
-        </w:r>
-      </w:hyperlink>
+      <w:r>
+        <w:rPr>
+          <w:rFonts w:ascii="Times New Roman" w:hAnsi="Times New Roman" w:cs="Times New Roman"/>
+        </w:rPr>
+        <w:t>từ tài liệu coding stander</w:t>
+      </w:r>
     </w:p>
     <w:p>
       <w:pPr>
@@ -253,12 +639,12 @@
         </w:numPr>
         <w:spacing w:after="0"/>
         <w:rPr>
-          <w:rFonts w:ascii="Times New Roman" w:hAnsi="Times New Roman"/>
+          <w:rFonts w:ascii="Times New Roman" w:hAnsi="Times New Roman" w:cs="Times New Roman"/>
         </w:rPr>
       </w:pPr>
       <w:r>
         <w:rPr>
-          <w:rFonts w:ascii="Times New Roman" w:hAnsi="Times New Roman"/>
+          <w:rFonts w:ascii="Times New Roman" w:hAnsi="Times New Roman" w:cs="Times New Roman"/>
         </w:rPr>
         <w:t>Mục đích của việc quảng lý mã nguồn</w:t>
       </w:r>
@@ -272,12 +658,12 @@
         </w:numPr>
         <w:spacing w:after="0"/>
         <w:rPr>
-          <w:rFonts w:ascii="Times New Roman" w:hAnsi="Times New Roman"/>
+          <w:rFonts w:ascii="Times New Roman" w:hAnsi="Times New Roman" w:cs="Times New Roman"/>
         </w:rPr>
       </w:pPr>
       <w:r>
         <w:rPr>
-          <w:rFonts w:ascii="Times New Roman" w:hAnsi="Times New Roman"/>
+          <w:rFonts w:ascii="Times New Roman" w:hAnsi="Times New Roman" w:cs="Times New Roman"/>
         </w:rPr>
         <w:t>Chia các module thành các gói nhỏ hơn</w:t>
       </w:r>
@@ -291,12 +677,12 @@
         </w:numPr>
         <w:spacing w:after="0"/>
         <w:rPr>
-          <w:rFonts w:ascii="Times New Roman" w:hAnsi="Times New Roman"/>
+          <w:rFonts w:ascii="Times New Roman" w:hAnsi="Times New Roman" w:cs="Times New Roman"/>
         </w:rPr>
       </w:pPr>
       <w:r>
         <w:rPr>
-          <w:rFonts w:ascii="Times New Roman" w:hAnsi="Times New Roman"/>
+          <w:rFonts w:ascii="Times New Roman" w:hAnsi="Times New Roman" w:cs="Times New Roman"/>
         </w:rPr>
         <w:t>Tương thích với các hệ thống build chuẩn</w:t>
       </w:r>
@@ -307,7 +693,7 @@
         <w:spacing w:after="0"/>
         <w:ind w:left="1440"/>
         <w:rPr>
-          <w:rFonts w:ascii="Times New Roman" w:hAnsi="Times New Roman"/>
+          <w:rFonts w:ascii="Times New Roman" w:hAnsi="Times New Roman" w:cs="Times New Roman"/>
         </w:rPr>
       </w:pPr>
     </w:p>
@@ -315,14 +701,14 @@
       <w:pPr>
         <w:spacing w:after="0"/>
         <w:rPr>
-          <w:rFonts w:ascii="Times New Roman" w:hAnsi="Times New Roman"/>
+          <w:rFonts w:ascii="Times New Roman" w:hAnsi="Times New Roman" w:cs="Times New Roman"/>
           <w:b/>
           <w:u w:val="single"/>
         </w:rPr>
       </w:pPr>
       <w:r>
         <w:rPr>
-          <w:rFonts w:ascii="Times New Roman" w:hAnsi="Times New Roman"/>
+          <w:rFonts w:ascii="Times New Roman" w:hAnsi="Times New Roman" w:cs="Times New Roman"/>
           <w:b/>
           <w:u w:val="single"/>
         </w:rPr>
@@ -330,7 +716,7 @@
       </w:r>
       <w:r>
         <w:rPr>
-          <w:rFonts w:ascii="Times New Roman" w:hAnsi="Times New Roman"/>
+          <w:rFonts w:ascii="Times New Roman" w:hAnsi="Times New Roman" w:cs="Times New Roman"/>
           <w:b/>
           <w:u w:val="single"/>
         </w:rPr>
@@ -341,7 +727,7 @@
       <w:pPr>
         <w:spacing w:after="0"/>
         <w:rPr>
-          <w:rFonts w:ascii="Times New Roman" w:hAnsi="Times New Roman"/>
+          <w:rFonts w:ascii="Times New Roman" w:hAnsi="Times New Roman" w:cs="Times New Roman"/>
         </w:rPr>
       </w:pPr>
     </w:p>
@@ -364,12 +750,12 @@
           <w:p>
             <w:pPr>
               <w:rPr>
-                <w:rFonts w:ascii="Times New Roman" w:hAnsi="Times New Roman"/>
-              </w:rPr>
-            </w:pPr>
-            <w:r>
-              <w:rPr>
-                <w:rFonts w:ascii="Times New Roman" w:hAnsi="Times New Roman"/>
+                <w:rFonts w:ascii="Times New Roman" w:hAnsi="Times New Roman" w:cs="Times New Roman"/>
+              </w:rPr>
+            </w:pPr>
+            <w:r>
+              <w:rPr>
+                <w:rFonts w:ascii="Times New Roman" w:hAnsi="Times New Roman" w:cs="Times New Roman"/>
               </w:rPr>
               <w:t>Đường dẫn</w:t>
             </w:r>
@@ -382,12 +768,12 @@
           <w:p>
             <w:pPr>
               <w:rPr>
-                <w:rFonts w:ascii="Times New Roman" w:hAnsi="Times New Roman"/>
-              </w:rPr>
-            </w:pPr>
-            <w:r>
-              <w:rPr>
-                <w:rFonts w:ascii="Times New Roman" w:hAnsi="Times New Roman"/>
+                <w:rFonts w:ascii="Times New Roman" w:hAnsi="Times New Roman" w:cs="Times New Roman"/>
+              </w:rPr>
+            </w:pPr>
+            <w:r>
+              <w:rPr>
+                <w:rFonts w:ascii="Times New Roman" w:hAnsi="Times New Roman" w:cs="Times New Roman"/>
               </w:rPr>
               <w:t>Phiên bản điều khiển</w:t>
             </w:r>
@@ -400,12 +786,12 @@
           <w:p>
             <w:pPr>
               <w:rPr>
-                <w:rFonts w:ascii="Times New Roman" w:hAnsi="Times New Roman"/>
-              </w:rPr>
-            </w:pPr>
-            <w:r>
-              <w:rPr>
-                <w:rFonts w:ascii="Times New Roman" w:hAnsi="Times New Roman"/>
+                <w:rFonts w:ascii="Times New Roman" w:hAnsi="Times New Roman" w:cs="Times New Roman"/>
+              </w:rPr>
+            </w:pPr>
+            <w:r>
+              <w:rPr>
+                <w:rFonts w:ascii="Times New Roman" w:hAnsi="Times New Roman" w:cs="Times New Roman"/>
               </w:rPr>
               <w:t>Mô tả</w:t>
             </w:r>
@@ -420,12 +806,12 @@
           <w:p>
             <w:pPr>
               <w:rPr>
-                <w:rFonts w:ascii="Times New Roman" w:hAnsi="Times New Roman"/>
-              </w:rPr>
-            </w:pPr>
-            <w:r>
-              <w:rPr>
-                <w:rFonts w:ascii="Times New Roman" w:hAnsi="Times New Roman"/>
+                <w:rFonts w:ascii="Times New Roman" w:hAnsi="Times New Roman" w:cs="Times New Roman"/>
+              </w:rPr>
+            </w:pPr>
+            <w:r>
+              <w:rPr>
+                <w:rFonts w:ascii="Times New Roman" w:hAnsi="Times New Roman" w:cs="Times New Roman"/>
               </w:rPr>
               <w:t>Hinh</w:t>
             </w:r>
@@ -438,12 +824,12 @@
           <w:p>
             <w:pPr>
               <w:rPr>
-                <w:rFonts w:ascii="Times New Roman" w:hAnsi="Times New Roman"/>
-              </w:rPr>
-            </w:pPr>
-            <w:r>
-              <w:rPr>
-                <w:rFonts w:ascii="Times New Roman" w:hAnsi="Times New Roman"/>
+                <w:rFonts w:ascii="Times New Roman" w:hAnsi="Times New Roman" w:cs="Times New Roman"/>
+              </w:rPr>
+            </w:pPr>
+            <w:r>
+              <w:rPr>
+                <w:rFonts w:ascii="Times New Roman" w:hAnsi="Times New Roman" w:cs="Times New Roman"/>
               </w:rPr>
               <w:t>No</w:t>
             </w:r>
@@ -456,12 +842,12 @@
           <w:p>
             <w:pPr>
               <w:rPr>
-                <w:rFonts w:ascii="Times New Roman" w:hAnsi="Times New Roman"/>
-              </w:rPr>
-            </w:pPr>
-            <w:r>
-              <w:rPr>
-                <w:rFonts w:ascii="Times New Roman" w:hAnsi="Times New Roman"/>
+                <w:rFonts w:ascii="Times New Roman" w:hAnsi="Times New Roman" w:cs="Times New Roman"/>
+              </w:rPr>
+            </w:pPr>
+            <w:r>
+              <w:rPr>
+                <w:rFonts w:ascii="Times New Roman" w:hAnsi="Times New Roman" w:cs="Times New Roman"/>
               </w:rPr>
               <w:t>Chứa các hình ảnh sử dụng trong đồ án</w:t>
             </w:r>
@@ -476,12 +862,12 @@
           <w:p>
             <w:pPr>
               <w:rPr>
-                <w:rFonts w:ascii="Times New Roman" w:hAnsi="Times New Roman"/>
-              </w:rPr>
-            </w:pPr>
-            <w:r>
-              <w:rPr>
-                <w:rFonts w:ascii="Times New Roman" w:hAnsi="Times New Roman"/>
+                <w:rFonts w:ascii="Times New Roman" w:hAnsi="Times New Roman" w:cs="Times New Roman"/>
+              </w:rPr>
+            </w:pPr>
+            <w:r>
+              <w:rPr>
+                <w:rFonts w:ascii="Times New Roman" w:hAnsi="Times New Roman" w:cs="Times New Roman"/>
               </w:rPr>
               <w:t>Data</w:t>
             </w:r>
@@ -494,12 +880,12 @@
           <w:p>
             <w:pPr>
               <w:rPr>
-                <w:rFonts w:ascii="Times New Roman" w:hAnsi="Times New Roman"/>
-              </w:rPr>
-            </w:pPr>
-            <w:r>
-              <w:rPr>
-                <w:rFonts w:ascii="Times New Roman" w:hAnsi="Times New Roman"/>
+                <w:rFonts w:ascii="Times New Roman" w:hAnsi="Times New Roman" w:cs="Times New Roman"/>
+              </w:rPr>
+            </w:pPr>
+            <w:r>
+              <w:rPr>
+                <w:rFonts w:ascii="Times New Roman" w:hAnsi="Times New Roman" w:cs="Times New Roman"/>
               </w:rPr>
               <w:t>Yes</w:t>
             </w:r>
@@ -512,12 +898,12 @@
           <w:p>
             <w:pPr>
               <w:rPr>
-                <w:rFonts w:ascii="Times New Roman" w:hAnsi="Times New Roman"/>
-              </w:rPr>
-            </w:pPr>
-            <w:r>
-              <w:rPr>
-                <w:rFonts w:ascii="Times New Roman" w:hAnsi="Times New Roman"/>
+                <w:rFonts w:ascii="Times New Roman" w:hAnsi="Times New Roman" w:cs="Times New Roman"/>
+              </w:rPr>
+            </w:pPr>
+            <w:r>
+              <w:rPr>
+                <w:rFonts w:ascii="Times New Roman" w:hAnsi="Times New Roman" w:cs="Times New Roman"/>
               </w:rPr>
               <w:t>Chứa file tạo database cho project</w:t>
             </w:r>
@@ -532,12 +918,12 @@
           <w:p>
             <w:pPr>
               <w:rPr>
-                <w:rFonts w:ascii="Times New Roman" w:hAnsi="Times New Roman"/>
-              </w:rPr>
-            </w:pPr>
-            <w:r>
-              <w:rPr>
-                <w:rFonts w:ascii="Times New Roman" w:hAnsi="Times New Roman"/>
+                <w:rFonts w:ascii="Times New Roman" w:hAnsi="Times New Roman" w:cs="Times New Roman"/>
+              </w:rPr>
+            </w:pPr>
+            <w:r>
+              <w:rPr>
+                <w:rFonts w:ascii="Times New Roman" w:hAnsi="Times New Roman" w:cs="Times New Roman"/>
               </w:rPr>
               <w:t>Src</w:t>
             </w:r>
@@ -550,12 +936,12 @@
           <w:p>
             <w:pPr>
               <w:rPr>
-                <w:rFonts w:ascii="Times New Roman" w:hAnsi="Times New Roman"/>
-              </w:rPr>
-            </w:pPr>
-            <w:r>
-              <w:rPr>
-                <w:rFonts w:ascii="Times New Roman" w:hAnsi="Times New Roman"/>
+                <w:rFonts w:ascii="Times New Roman" w:hAnsi="Times New Roman" w:cs="Times New Roman"/>
+              </w:rPr>
+            </w:pPr>
+            <w:r>
+              <w:rPr>
+                <w:rFonts w:ascii="Times New Roman" w:hAnsi="Times New Roman" w:cs="Times New Roman"/>
               </w:rPr>
               <w:t>Yes</w:t>
             </w:r>
@@ -568,12 +954,12 @@
           <w:p>
             <w:pPr>
               <w:rPr>
-                <w:rFonts w:ascii="Times New Roman" w:hAnsi="Times New Roman"/>
-              </w:rPr>
-            </w:pPr>
-            <w:r>
-              <w:rPr>
-                <w:rFonts w:ascii="Times New Roman" w:hAnsi="Times New Roman"/>
+                <w:rFonts w:ascii="Times New Roman" w:hAnsi="Times New Roman" w:cs="Times New Roman"/>
+              </w:rPr>
+            </w:pPr>
+            <w:r>
+              <w:rPr>
+                <w:rFonts w:ascii="Times New Roman" w:hAnsi="Times New Roman" w:cs="Times New Roman"/>
               </w:rPr>
               <w:t>Chứa toàn bộ code của project</w:t>
             </w:r>
@@ -588,12 +974,12 @@
           <w:p>
             <w:pPr>
               <w:rPr>
-                <w:rFonts w:ascii="Times New Roman" w:hAnsi="Times New Roman"/>
-              </w:rPr>
-            </w:pPr>
-            <w:r>
-              <w:rPr>
-                <w:rFonts w:ascii="Times New Roman" w:hAnsi="Times New Roman"/>
+                <w:rFonts w:ascii="Times New Roman" w:hAnsi="Times New Roman" w:cs="Times New Roman"/>
+              </w:rPr>
+            </w:pPr>
+            <w:r>
+              <w:rPr>
+                <w:rFonts w:ascii="Times New Roman" w:hAnsi="Times New Roman" w:cs="Times New Roman"/>
               </w:rPr>
               <w:t>Build</w:t>
             </w:r>
@@ -606,12 +992,12 @@
           <w:p>
             <w:pPr>
               <w:rPr>
-                <w:rFonts w:ascii="Times New Roman" w:hAnsi="Times New Roman"/>
-              </w:rPr>
-            </w:pPr>
-            <w:r>
-              <w:rPr>
-                <w:rFonts w:ascii="Times New Roman" w:hAnsi="Times New Roman"/>
+                <w:rFonts w:ascii="Times New Roman" w:hAnsi="Times New Roman" w:cs="Times New Roman"/>
+              </w:rPr>
+            </w:pPr>
+            <w:r>
+              <w:rPr>
+                <w:rFonts w:ascii="Times New Roman" w:hAnsi="Times New Roman" w:cs="Times New Roman"/>
               </w:rPr>
               <w:t>No</w:t>
             </w:r>
@@ -624,12 +1010,12 @@
           <w:p>
             <w:pPr>
               <w:rPr>
-                <w:rFonts w:ascii="Times New Roman" w:hAnsi="Times New Roman"/>
-              </w:rPr>
-            </w:pPr>
-            <w:r>
-              <w:rPr>
-                <w:rFonts w:ascii="Times New Roman" w:hAnsi="Times New Roman"/>
+                <w:rFonts w:ascii="Times New Roman" w:hAnsi="Times New Roman" w:cs="Times New Roman"/>
+              </w:rPr>
+            </w:pPr>
+            <w:r>
+              <w:rPr>
+                <w:rFonts w:ascii="Times New Roman" w:hAnsi="Times New Roman" w:cs="Times New Roman"/>
               </w:rPr>
               <w:t>Chứa các output của quá trình build</w:t>
             </w:r>
@@ -641,7 +1027,7 @@
       <w:pPr>
         <w:spacing w:after="0"/>
         <w:rPr>
-          <w:rFonts w:ascii="Times New Roman" w:hAnsi="Times New Roman"/>
+          <w:rFonts w:ascii="Times New Roman" w:hAnsi="Times New Roman" w:cs="Times New Roman"/>
         </w:rPr>
       </w:pPr>
     </w:p>
@@ -649,12 +1035,12 @@
       <w:pPr>
         <w:spacing w:after="0"/>
         <w:rPr>
-          <w:rFonts w:ascii="Times New Roman" w:hAnsi="Times New Roman"/>
+          <w:rFonts w:ascii="Times New Roman" w:hAnsi="Times New Roman" w:cs="Times New Roman"/>
         </w:rPr>
       </w:pPr>
       <w:r>
         <w:rPr>
-          <w:rFonts w:ascii="Times New Roman" w:hAnsi="Times New Roman"/>
+          <w:rFonts w:ascii="Times New Roman" w:hAnsi="Times New Roman" w:cs="Times New Roman"/>
           <w:b/>
           <w:u w:val="single"/>
         </w:rPr>
@@ -665,7 +1051,7 @@
       <w:pPr>
         <w:spacing w:after="0"/>
         <w:rPr>
-          <w:rFonts w:ascii="Times New Roman" w:hAnsi="Times New Roman"/>
+          <w:rFonts w:ascii="Times New Roman" w:hAnsi="Times New Roman" w:cs="Times New Roman"/>
         </w:rPr>
       </w:pPr>
     </w:p>
@@ -687,12 +1073,12 @@
           <w:p>
             <w:pPr>
               <w:rPr>
-                <w:rFonts w:ascii="Times New Roman" w:hAnsi="Times New Roman"/>
-              </w:rPr>
-            </w:pPr>
-            <w:r>
-              <w:rPr>
-                <w:rFonts w:ascii="Times New Roman" w:hAnsi="Times New Roman"/>
+                <w:rFonts w:ascii="Times New Roman" w:hAnsi="Times New Roman" w:cs="Times New Roman"/>
+              </w:rPr>
+            </w:pPr>
+            <w:r>
+              <w:rPr>
+                <w:rFonts w:ascii="Times New Roman" w:hAnsi="Times New Roman" w:cs="Times New Roman"/>
               </w:rPr>
               <w:t>Target</w:t>
             </w:r>
@@ -705,12 +1091,12 @@
           <w:p>
             <w:pPr>
               <w:rPr>
-                <w:rFonts w:ascii="Times New Roman" w:hAnsi="Times New Roman"/>
-              </w:rPr>
-            </w:pPr>
-            <w:r>
-              <w:rPr>
-                <w:rFonts w:ascii="Times New Roman" w:hAnsi="Times New Roman"/>
+                <w:rFonts w:ascii="Times New Roman" w:hAnsi="Times New Roman" w:cs="Times New Roman"/>
+              </w:rPr>
+            </w:pPr>
+            <w:r>
+              <w:rPr>
+                <w:rFonts w:ascii="Times New Roman" w:hAnsi="Times New Roman" w:cs="Times New Roman"/>
               </w:rPr>
               <w:t>Miêu tả</w:t>
             </w:r>
@@ -725,12 +1111,12 @@
           <w:p>
             <w:pPr>
               <w:rPr>
-                <w:rFonts w:ascii="Times New Roman" w:hAnsi="Times New Roman"/>
-              </w:rPr>
-            </w:pPr>
-            <w:r>
-              <w:rPr>
-                <w:rFonts w:ascii="Times New Roman" w:hAnsi="Times New Roman"/>
+                <w:rFonts w:ascii="Times New Roman" w:hAnsi="Times New Roman" w:cs="Times New Roman"/>
+              </w:rPr>
+            </w:pPr>
+            <w:r>
+              <w:rPr>
+                <w:rFonts w:ascii="Times New Roman" w:hAnsi="Times New Roman" w:cs="Times New Roman"/>
               </w:rPr>
               <w:t>Compile = default</w:t>
             </w:r>
@@ -743,12 +1129,12 @@
           <w:p>
             <w:pPr>
               <w:rPr>
-                <w:rFonts w:ascii="Times New Roman" w:hAnsi="Times New Roman"/>
-              </w:rPr>
-            </w:pPr>
-            <w:r>
-              <w:rPr>
-                <w:rFonts w:ascii="Times New Roman" w:hAnsi="Times New Roman"/>
+                <w:rFonts w:ascii="Times New Roman" w:hAnsi="Times New Roman" w:cs="Times New Roman"/>
+              </w:rPr>
+            </w:pPr>
+            <w:r>
+              <w:rPr>
+                <w:rFonts w:ascii="Times New Roman" w:hAnsi="Times New Roman" w:cs="Times New Roman"/>
               </w:rPr>
               <w:t>Biên dịch mã nguồn trong thư mục Src và tạo file thực thi trong thư mục build</w:t>
             </w:r>
@@ -763,12 +1149,12 @@
           <w:p>
             <w:pPr>
               <w:rPr>
-                <w:rFonts w:ascii="Times New Roman" w:hAnsi="Times New Roman"/>
-              </w:rPr>
-            </w:pPr>
-            <w:r>
-              <w:rPr>
-                <w:rFonts w:ascii="Times New Roman" w:hAnsi="Times New Roman"/>
+                <w:rFonts w:ascii="Times New Roman" w:hAnsi="Times New Roman" w:cs="Times New Roman"/>
+              </w:rPr>
+            </w:pPr>
+            <w:r>
+              <w:rPr>
+                <w:rFonts w:ascii="Times New Roman" w:hAnsi="Times New Roman" w:cs="Times New Roman"/>
               </w:rPr>
               <w:t>Dist</w:t>
             </w:r>
@@ -781,12 +1167,12 @@
           <w:p>
             <w:pPr>
               <w:rPr>
-                <w:rFonts w:ascii="Times New Roman" w:hAnsi="Times New Roman"/>
-              </w:rPr>
-            </w:pPr>
-            <w:r>
-              <w:rPr>
-                <w:rFonts w:ascii="Times New Roman" w:hAnsi="Times New Roman"/>
+                <w:rFonts w:ascii="Times New Roman" w:hAnsi="Times New Roman" w:cs="Times New Roman"/>
+              </w:rPr>
+            </w:pPr>
+            <w:r>
+              <w:rPr>
+                <w:rFonts w:ascii="Times New Roman" w:hAnsi="Times New Roman" w:cs="Times New Roman"/>
               </w:rPr>
               <w:t>Đóng gói hệ thống để phát hành hay truyển khai lên server hoặc người dùng</w:t>
             </w:r>
@@ -801,12 +1187,12 @@
           <w:p>
             <w:pPr>
               <w:rPr>
-                <w:rFonts w:ascii="Times New Roman" w:hAnsi="Times New Roman"/>
-              </w:rPr>
-            </w:pPr>
-            <w:r>
-              <w:rPr>
-                <w:rFonts w:ascii="Times New Roman" w:hAnsi="Times New Roman"/>
+                <w:rFonts w:ascii="Times New Roman" w:hAnsi="Times New Roman" w:cs="Times New Roman"/>
+              </w:rPr>
+            </w:pPr>
+            <w:r>
+              <w:rPr>
+                <w:rFonts w:ascii="Times New Roman" w:hAnsi="Times New Roman" w:cs="Times New Roman"/>
               </w:rPr>
               <w:t>Clean</w:t>
             </w:r>
@@ -819,12 +1205,12 @@
           <w:p>
             <w:pPr>
               <w:rPr>
-                <w:rFonts w:ascii="Times New Roman" w:hAnsi="Times New Roman"/>
-              </w:rPr>
-            </w:pPr>
-            <w:r>
-              <w:rPr>
-                <w:rFonts w:ascii="Times New Roman" w:hAnsi="Times New Roman"/>
+                <w:rFonts w:ascii="Times New Roman" w:hAnsi="Times New Roman" w:cs="Times New Roman"/>
+              </w:rPr>
+            </w:pPr>
+            <w:r>
+              <w:rPr>
+                <w:rFonts w:ascii="Times New Roman" w:hAnsi="Times New Roman" w:cs="Times New Roman"/>
               </w:rPr>
               <w:t>Xóa hết các file có trong thư mục build</w:t>
             </w:r>
@@ -836,7 +1222,7 @@
       <w:pPr>
         <w:spacing w:after="0"/>
         <w:rPr>
-          <w:rFonts w:ascii="Times New Roman" w:hAnsi="Times New Roman"/>
+          <w:rFonts w:ascii="Times New Roman" w:hAnsi="Times New Roman" w:cs="Times New Roman"/>
         </w:rPr>
       </w:pPr>
     </w:p>
@@ -844,14 +1230,14 @@
       <w:pPr>
         <w:spacing w:after="0"/>
         <w:rPr>
-          <w:rFonts w:ascii="Times New Roman" w:hAnsi="Times New Roman"/>
+          <w:rFonts w:ascii="Times New Roman" w:hAnsi="Times New Roman" w:cs="Times New Roman"/>
           <w:b/>
           <w:u w:val="single"/>
         </w:rPr>
       </w:pPr>
       <w:r>
         <w:rPr>
-          <w:rFonts w:ascii="Times New Roman" w:hAnsi="Times New Roman"/>
+          <w:rFonts w:ascii="Times New Roman" w:hAnsi="Times New Roman" w:cs="Times New Roman"/>
           <w:b/>
           <w:u w:val="single"/>
         </w:rPr>
@@ -867,13 +1253,13 @@
         </w:numPr>
         <w:spacing w:after="0"/>
         <w:rPr>
-          <w:rFonts w:ascii="Times New Roman" w:hAnsi="Times New Roman"/>
+          <w:rFonts w:ascii="Times New Roman" w:hAnsi="Times New Roman" w:cs="Times New Roman"/>
           <w:b/>
         </w:rPr>
       </w:pPr>
       <w:r>
         <w:rPr>
-          <w:rFonts w:ascii="Times New Roman" w:hAnsi="Times New Roman"/>
+          <w:rFonts w:ascii="Times New Roman" w:hAnsi="Times New Roman" w:cs="Times New Roman"/>
           <w:b/>
         </w:rPr>
         <w:t xml:space="preserve">Chia các module thành các gói con: </w:t>
@@ -884,12 +1270,12 @@
         <w:pStyle w:val="ListParagraph"/>
         <w:spacing w:after="0"/>
         <w:rPr>
-          <w:rFonts w:ascii="Times New Roman" w:hAnsi="Times New Roman"/>
+          <w:rFonts w:ascii="Times New Roman" w:hAnsi="Times New Roman" w:cs="Times New Roman"/>
         </w:rPr>
       </w:pPr>
       <w:r>
         <w:rPr>
-          <w:rFonts w:ascii="Times New Roman" w:hAnsi="Times New Roman"/>
+          <w:rFonts w:ascii="Times New Roman" w:hAnsi="Times New Roman" w:cs="Times New Roman"/>
         </w:rPr>
         <w:t>Các gói con hiện đang được đánh giá</w:t>
       </w:r>
@@ -899,7 +1285,7 @@
         <w:pStyle w:val="ListParagraph"/>
         <w:spacing w:after="0"/>
         <w:rPr>
-          <w:rFonts w:ascii="Times New Roman" w:hAnsi="Times New Roman"/>
+          <w:rFonts w:ascii="Times New Roman" w:hAnsi="Times New Roman" w:cs="Times New Roman"/>
         </w:rPr>
       </w:pPr>
     </w:p>
@@ -912,13 +1298,13 @@
         </w:numPr>
         <w:spacing w:after="0"/>
         <w:rPr>
-          <w:rFonts w:ascii="Times New Roman" w:hAnsi="Times New Roman"/>
+          <w:rFonts w:ascii="Times New Roman" w:hAnsi="Times New Roman" w:cs="Times New Roman"/>
           <w:b/>
         </w:rPr>
       </w:pPr>
       <w:r>
         <w:rPr>
-          <w:rFonts w:ascii="Times New Roman" w:hAnsi="Times New Roman"/>
+          <w:rFonts w:ascii="Times New Roman" w:hAnsi="Times New Roman" w:cs="Times New Roman"/>
           <w:b/>
         </w:rPr>
         <w:t xml:space="preserve">Tương thích với các hệ thống build chuẩn: </w:t>
@@ -929,17 +1315,18 @@
         <w:pStyle w:val="ListParagraph"/>
         <w:spacing w:after="0"/>
         <w:rPr>
-          <w:rFonts w:ascii="Times New Roman" w:hAnsi="Times New Roman"/>
+          <w:rFonts w:ascii="Times New Roman" w:hAnsi="Times New Roman" w:cs="Times New Roman"/>
         </w:rPr>
       </w:pPr>
       <w:r>
         <w:rPr>
-          <w:rFonts w:ascii="Times New Roman" w:hAnsi="Times New Roman"/>
+          <w:rFonts w:ascii="Times New Roman" w:hAnsi="Times New Roman" w:cs="Times New Roman"/>
         </w:rPr>
         <w:t>Mã nguồn có thể build được trên nền .net framework 3.5</w:t>
       </w:r>
     </w:p>
     <w:sectPr>
+      <w:footerReference w:type="default" r:id="rId9"/>
       <w:pgSz w:w="12240" w:h="15840"/>
       <w:pgMar w:top="1440" w:right="1440" w:bottom="1440" w:left="1440" w:header="720" w:footer="720" w:gutter="0"/>
       <w:cols w:space="720"/>
@@ -947,6 +1334,174 @@
     </w:sectPr>
   </w:body>
 </w:document>
+</file>
+
+<file path=word/endnotes.xml><?xml version="1.0" encoding="utf-8"?>
+<w:endnotes xmlns:ve="http://schemas.openxmlformats.org/markup-compatibility/2006" xmlns:o="urn:schemas-microsoft-com:office:office" xmlns:r="http://schemas.openxmlformats.org/officeDocument/2006/relationships" xmlns:m="http://schemas.openxmlformats.org/officeDocument/2006/math" xmlns:v="urn:schemas-microsoft-com:vml" xmlns:wp="http://schemas.openxmlformats.org/drawingml/2006/wordprocessingDrawing" xmlns:w10="urn:schemas-microsoft-com:office:word" xmlns:w="http://schemas.openxmlformats.org/wordprocessingml/2006/main" xmlns:wne="http://schemas.microsoft.com/office/word/2006/wordml">
+  <w:endnote w:type="separator" w:id="0">
+    <w:p>
+      <w:pPr>
+        <w:spacing w:after="0" w:line="240" w:lineRule="auto"/>
+      </w:pPr>
+      <w:r>
+        <w:separator/>
+      </w:r>
+    </w:p>
+  </w:endnote>
+  <w:endnote w:type="continuationSeparator" w:id="1">
+    <w:p>
+      <w:pPr>
+        <w:spacing w:after="0" w:line="240" w:lineRule="auto"/>
+      </w:pPr>
+      <w:r>
+        <w:continuationSeparator/>
+      </w:r>
+    </w:p>
+  </w:endnote>
+</w:endnotes>
+</file>
+
+<file path=word/footer1.xml><?xml version="1.0" encoding="utf-8"?>
+<w:ftr xmlns:ve="http://schemas.openxmlformats.org/markup-compatibility/2006" xmlns:o="urn:schemas-microsoft-com:office:office" xmlns:r="http://schemas.openxmlformats.org/officeDocument/2006/relationships" xmlns:m="http://schemas.openxmlformats.org/officeDocument/2006/math" xmlns:v="urn:schemas-microsoft-com:vml" xmlns:wp="http://schemas.openxmlformats.org/drawingml/2006/wordprocessingDrawing" xmlns:w10="urn:schemas-microsoft-com:office:word" xmlns:w="http://schemas.openxmlformats.org/wordprocessingml/2006/main" xmlns:wne="http://schemas.microsoft.com/office/word/2006/wordml">
+  <w:sdt>
+    <w:sdtPr>
+      <w:id w:val="1889297"/>
+      <w:docPartObj>
+        <w:docPartGallery w:val="Page Numbers (Bottom of Page)"/>
+        <w:docPartUnique/>
+      </w:docPartObj>
+    </w:sdtPr>
+    <w:sdtContent>
+      <w:sdt>
+        <w:sdtPr>
+          <w:id w:val="565050523"/>
+          <w:docPartObj>
+            <w:docPartGallery w:val="Page Numbers (Top of Page)"/>
+            <w:docPartUnique/>
+          </w:docPartObj>
+        </w:sdtPr>
+        <w:sdtContent>
+          <w:p>
+            <w:pPr>
+              <w:pStyle w:val="Footer"/>
+              <w:jc w:val="right"/>
+            </w:pPr>
+            <w:r>
+              <w:t xml:space="preserve">Page </w:t>
+            </w:r>
+            <w:r>
+              <w:rPr>
+                <w:b/>
+                <w:sz w:val="24"/>
+                <w:szCs w:val="24"/>
+              </w:rPr>
+              <w:fldChar w:fldCharType="begin"/>
+            </w:r>
+            <w:r>
+              <w:rPr>
+                <w:b/>
+              </w:rPr>
+              <w:instrText xml:space="preserve"> PAGE </w:instrText>
+            </w:r>
+            <w:r>
+              <w:rPr>
+                <w:b/>
+                <w:sz w:val="24"/>
+                <w:szCs w:val="24"/>
+              </w:rPr>
+              <w:fldChar w:fldCharType="separate"/>
+            </w:r>
+            <w:r>
+              <w:rPr>
+                <w:b/>
+                <w:noProof/>
+              </w:rPr>
+              <w:t>2</w:t>
+            </w:r>
+            <w:r>
+              <w:rPr>
+                <w:b/>
+                <w:sz w:val="24"/>
+                <w:szCs w:val="24"/>
+              </w:rPr>
+              <w:fldChar w:fldCharType="end"/>
+            </w:r>
+            <w:r>
+              <w:t xml:space="preserve"> of </w:t>
+            </w:r>
+            <w:r>
+              <w:rPr>
+                <w:b/>
+                <w:sz w:val="24"/>
+                <w:szCs w:val="24"/>
+              </w:rPr>
+              <w:fldChar w:fldCharType="begin"/>
+            </w:r>
+            <w:r>
+              <w:rPr>
+                <w:b/>
+              </w:rPr>
+              <w:instrText xml:space="preserve"> NUMPAGES  </w:instrText>
+            </w:r>
+            <w:r>
+              <w:rPr>
+                <w:b/>
+                <w:sz w:val="24"/>
+                <w:szCs w:val="24"/>
+              </w:rPr>
+              <w:fldChar w:fldCharType="separate"/>
+            </w:r>
+            <w:r>
+              <w:rPr>
+                <w:b/>
+                <w:noProof/>
+              </w:rPr>
+              <w:t>2</w:t>
+            </w:r>
+            <w:r>
+              <w:rPr>
+                <w:b/>
+                <w:sz w:val="24"/>
+                <w:szCs w:val="24"/>
+              </w:rPr>
+              <w:fldChar w:fldCharType="end"/>
+            </w:r>
+          </w:p>
+        </w:sdtContent>
+      </w:sdt>
+    </w:sdtContent>
+  </w:sdt>
+  <w:p>
+    <w:pPr>
+      <w:pStyle w:val="Footer"/>
+    </w:pPr>
+  </w:p>
+</w:ftr>
+</file>
+
+<file path=word/footnotes.xml><?xml version="1.0" encoding="utf-8"?>
+<w:footnotes xmlns:ve="http://schemas.openxmlformats.org/markup-compatibility/2006" xmlns:o="urn:schemas-microsoft-com:office:office" xmlns:r="http://schemas.openxmlformats.org/officeDocument/2006/relationships" xmlns:m="http://schemas.openxmlformats.org/officeDocument/2006/math" xmlns:v="urn:schemas-microsoft-com:vml" xmlns:wp="http://schemas.openxmlformats.org/drawingml/2006/wordprocessingDrawing" xmlns:w10="urn:schemas-microsoft-com:office:word" xmlns:w="http://schemas.openxmlformats.org/wordprocessingml/2006/main" xmlns:wne="http://schemas.microsoft.com/office/word/2006/wordml">
+  <w:footnote w:type="separator" w:id="0">
+    <w:p>
+      <w:pPr>
+        <w:spacing w:after="0" w:line="240" w:lineRule="auto"/>
+      </w:pPr>
+      <w:r>
+        <w:separator/>
+      </w:r>
+    </w:p>
+  </w:footnote>
+  <w:footnote w:type="continuationSeparator" w:id="1">
+    <w:p>
+      <w:pPr>
+        <w:spacing w:after="0" w:line="240" w:lineRule="auto"/>
+      </w:pPr>
+      <w:r>
+        <w:continuationSeparator/>
+      </w:r>
+    </w:p>
+  </w:footnote>
+</w:footnotes>
 </file>
 
 <file path=word/numbering.xml><?xml version="1.0" encoding="utf-8"?>
@@ -1582,6 +2137,52 @@
       <w:color w:val="0000FF" w:themeColor="hyperlink"/>
       <w:u w:val="single"/>
     </w:rPr>
+  </w:style>
+  <w:style w:type="paragraph" w:styleId="Header">
+    <w:name w:val="header"/>
+    <w:basedOn w:val="Normal"/>
+    <w:link w:val="HeaderChar"/>
+    <w:uiPriority w:val="99"/>
+    <w:semiHidden/>
+    <w:unhideWhenUsed/>
+    <w:rsid w:val="00F9247C"/>
+    <w:pPr>
+      <w:tabs>
+        <w:tab w:val="center" w:pos="4680"/>
+        <w:tab w:val="right" w:pos="9360"/>
+      </w:tabs>
+      <w:spacing w:after="0" w:line="240" w:lineRule="auto"/>
+    </w:pPr>
+  </w:style>
+  <w:style w:type="character" w:customStyle="1" w:styleId="HeaderChar">
+    <w:name w:val="Header Char"/>
+    <w:basedOn w:val="DefaultParagraphFont"/>
+    <w:link w:val="Header"/>
+    <w:uiPriority w:val="99"/>
+    <w:semiHidden/>
+    <w:rsid w:val="00F9247C"/>
+  </w:style>
+  <w:style w:type="paragraph" w:styleId="Footer">
+    <w:name w:val="footer"/>
+    <w:basedOn w:val="Normal"/>
+    <w:link w:val="FooterChar"/>
+    <w:uiPriority w:val="99"/>
+    <w:unhideWhenUsed/>
+    <w:rsid w:val="00F9247C"/>
+    <w:pPr>
+      <w:tabs>
+        <w:tab w:val="center" w:pos="4680"/>
+        <w:tab w:val="right" w:pos="9360"/>
+      </w:tabs>
+      <w:spacing w:after="0" w:line="240" w:lineRule="auto"/>
+    </w:pPr>
+  </w:style>
+  <w:style w:type="character" w:customStyle="1" w:styleId="FooterChar">
+    <w:name w:val="Footer Char"/>
+    <w:basedOn w:val="DefaultParagraphFont"/>
+    <w:link w:val="Footer"/>
+    <w:uiPriority w:val="99"/>
+    <w:rsid w:val="00F9247C"/>
   </w:style>
 </w:styles>
 </file>
@@ -1867,4 +2468,16 @@
   <a:objectDefaults/>
   <a:extraClrSchemeLst/>
 </a:theme>
+</file>
+
+<file path=customXml/item1.xml><?xml version="1.0" encoding="utf-8"?>
+<b:Sources xmlns:b="http://schemas.openxmlformats.org/officeDocument/2006/bibliography" xmlns="http://schemas.openxmlformats.org/officeDocument/2006/bibliography" SelectedStyle="\APA.XSL" StyleName="APA"/>
+</file>
+
+<file path=customXml/itemProps1.xml><?xml version="1.0" encoding="utf-8"?>
+<ds:datastoreItem xmlns:ds="http://schemas.openxmlformats.org/officeDocument/2006/customXml" ds:itemID="{BB4F248D-1EB9-430F-ADA2-5AAA0EB1953A}">
+  <ds:schemaRefs>
+    <ds:schemaRef ds:uri="http://schemas.openxmlformats.org/officeDocument/2006/bibliography"/>
+  </ds:schemaRefs>
+</ds:datastoreItem>
 </file>
</xml_diff>

<commit_message>
Chỉnh sửa các tài liệu trong release theo đúng định font arial và size 11 theo quy định của nhóm
</commit_message>
<xml_diff>
--- a/2. Architecture Design/Release1_20_04_2010/SOURCE AND BUILD.docx
+++ b/2. Architecture Design/Release1_20_04_2010/SOURCE AND BUILD.docx
@@ -6,12 +6,12 @@
       <w:pPr>
         <w:jc w:val="center"/>
         <w:rPr>
-          <w:rFonts w:ascii="Times New Roman" w:hAnsi="Times New Roman" w:cs="Times New Roman"/>
+          <w:rFonts w:ascii="Arial" w:hAnsi="Arial" w:cs="Arial"/>
         </w:rPr>
       </w:pPr>
       <w:r>
         <w:rPr>
-          <w:rFonts w:ascii="Times New Roman" w:hAnsi="Times New Roman" w:cs="Times New Roman"/>
+          <w:rFonts w:ascii="Arial" w:hAnsi="Arial" w:cs="Arial"/>
           <w:noProof/>
         </w:rPr>
         <w:drawing>
@@ -73,7 +73,7 @@
       <w:pPr>
         <w:jc w:val="center"/>
         <w:rPr>
-          <w:rFonts w:ascii="Times New Roman" w:hAnsi="Times New Roman" w:cs="Times New Roman"/>
+          <w:rFonts w:ascii="Arial" w:hAnsi="Arial" w:cs="Arial"/>
         </w:rPr>
       </w:pPr>
     </w:p>
@@ -81,49 +81,32 @@
       <w:pPr>
         <w:jc w:val="right"/>
         <w:rPr>
-          <w:rFonts w:ascii="Times New Roman" w:hAnsi="Times New Roman" w:cs="Times New Roman"/>
+          <w:rFonts w:ascii="Arial" w:hAnsi="Arial" w:cs="Arial"/>
           <w:b/>
-          <w:sz w:val="26"/>
         </w:rPr>
       </w:pPr>
       <w:r>
         <w:rPr>
-          <w:rFonts w:ascii="Times New Roman" w:hAnsi="Times New Roman" w:cs="Times New Roman"/>
+          <w:rFonts w:ascii="Arial" w:hAnsi="Arial" w:cs="Arial"/>
           <w:b/>
-          <w:sz w:val="26"/>
-        </w:rPr>
-        <w:t xml:space="preserve">ARCHITECTURE AND DESIGN &gt; </w:t>
+        </w:rPr>
+        <w:t>ARCHITECTURE AND DESIGN &gt; SOURCE AND BUILD</w:t>
       </w:r>
+    </w:p>
+    <w:p>
+      <w:pPr>
+        <w:jc w:val="center"/>
+        <w:rPr>
+          <w:rFonts w:ascii="Arial" w:hAnsi="Arial" w:cs="Arial"/>
+          <w:sz w:val="40"/>
+        </w:rPr>
+      </w:pPr>
       <w:r>
         <w:rPr>
-          <w:rFonts w:ascii="Times New Roman" w:hAnsi="Times New Roman" w:cs="Times New Roman"/>
-          <w:b/>
-          <w:sz w:val="26"/>
-        </w:rPr>
-        <w:t>SOURCE AND BUILD</w:t>
-      </w:r>
-    </w:p>
-    <w:p>
-      <w:pPr>
-        <w:jc w:val="center"/>
-        <w:rPr>
-          <w:rFonts w:ascii="Times New Roman" w:hAnsi="Times New Roman" w:cs="Times New Roman"/>
-          <w:sz w:val="50"/>
-        </w:rPr>
-      </w:pPr>
-      <w:r>
-        <w:rPr>
-          <w:rFonts w:ascii="Times New Roman" w:hAnsi="Times New Roman" w:cs="Times New Roman"/>
-          <w:sz w:val="50"/>
-        </w:rPr>
-        <w:t xml:space="preserve">Tự học Toán lớp 8 – </w:t>
-      </w:r>
-      <w:r>
-        <w:rPr>
-          <w:rFonts w:ascii="Times New Roman" w:hAnsi="Times New Roman" w:cs="Times New Roman"/>
-          <w:sz w:val="50"/>
-        </w:rPr>
-        <w:t>Mã nguồn và build</w:t>
+          <w:rFonts w:ascii="Arial" w:hAnsi="Arial" w:cs="Arial"/>
+          <w:sz w:val="40"/>
+        </w:rPr>
+        <w:t>Tự học Toán lớp 8 – Mã nguồn và build</w:t>
       </w:r>
     </w:p>
     <w:tbl>
@@ -133,10 +116,10 @@
         <w:tblLook w:val="04A0"/>
       </w:tblPr>
       <w:tblGrid>
-        <w:gridCol w:w="2358"/>
-        <w:gridCol w:w="2411"/>
-        <w:gridCol w:w="2377"/>
-        <w:gridCol w:w="2430"/>
+        <w:gridCol w:w="2351"/>
+        <w:gridCol w:w="2414"/>
+        <w:gridCol w:w="2376"/>
+        <w:gridCol w:w="2435"/>
       </w:tblGrid>
       <w:tr>
         <w:tc>
@@ -146,12 +129,12 @@
           <w:p>
             <w:pPr>
               <w:rPr>
-                <w:rFonts w:ascii="Times New Roman" w:hAnsi="Times New Roman" w:cs="Times New Roman"/>
-              </w:rPr>
-            </w:pPr>
-            <w:r>
-              <w:rPr>
-                <w:rFonts w:ascii="Times New Roman" w:hAnsi="Times New Roman" w:cs="Times New Roman"/>
+                <w:rFonts w:ascii="Arial" w:hAnsi="Arial" w:cs="Arial"/>
+              </w:rPr>
+            </w:pPr>
+            <w:r>
+              <w:rPr>
+                <w:rFonts w:ascii="Arial" w:hAnsi="Arial" w:cs="Arial"/>
               </w:rPr>
               <w:t>Thông Tin Dự Án</w:t>
             </w:r>
@@ -164,12 +147,12 @@
           <w:p>
             <w:pPr>
               <w:rPr>
-                <w:rFonts w:ascii="Times New Roman" w:hAnsi="Times New Roman" w:cs="Times New Roman"/>
-              </w:rPr>
-            </w:pPr>
-            <w:r>
-              <w:rPr>
-                <w:rFonts w:ascii="Times New Roman" w:hAnsi="Times New Roman" w:cs="Times New Roman"/>
+                <w:rFonts w:ascii="Arial" w:hAnsi="Arial" w:cs="Arial"/>
+              </w:rPr>
+            </w:pPr>
+            <w:r>
+              <w:rPr>
+                <w:rFonts w:ascii="Arial" w:hAnsi="Arial" w:cs="Arial"/>
               </w:rPr>
               <w:t>Tự học Toán 8</w:t>
             </w:r>
@@ -182,12 +165,12 @@
           <w:p>
             <w:pPr>
               <w:rPr>
-                <w:rFonts w:ascii="Times New Roman" w:hAnsi="Times New Roman" w:cs="Times New Roman"/>
-              </w:rPr>
-            </w:pPr>
-            <w:r>
-              <w:rPr>
-                <w:rFonts w:ascii="Times New Roman" w:hAnsi="Times New Roman" w:cs="Times New Roman"/>
+                <w:rFonts w:ascii="Arial" w:hAnsi="Arial" w:cs="Arial"/>
+              </w:rPr>
+            </w:pPr>
+            <w:r>
+              <w:rPr>
+                <w:rFonts w:ascii="Arial" w:hAnsi="Arial" w:cs="Arial"/>
               </w:rPr>
               <w:t>Phiên Bản</w:t>
             </w:r>
@@ -200,12 +183,12 @@
           <w:p>
             <w:pPr>
               <w:rPr>
-                <w:rFonts w:ascii="Times New Roman" w:hAnsi="Times New Roman" w:cs="Times New Roman"/>
-              </w:rPr>
-            </w:pPr>
-            <w:r>
-              <w:rPr>
-                <w:rFonts w:ascii="Times New Roman" w:hAnsi="Times New Roman" w:cs="Times New Roman"/>
+                <w:rFonts w:ascii="Arial" w:hAnsi="Arial" w:cs="Arial"/>
+              </w:rPr>
+            </w:pPr>
+            <w:r>
+              <w:rPr>
+                <w:rFonts w:ascii="Arial" w:hAnsi="Arial" w:cs="Arial"/>
               </w:rPr>
               <w:t>1.0</w:t>
             </w:r>
@@ -220,12 +203,12 @@
           <w:p>
             <w:pPr>
               <w:rPr>
-                <w:rFonts w:ascii="Times New Roman" w:hAnsi="Times New Roman" w:cs="Times New Roman"/>
-              </w:rPr>
-            </w:pPr>
-            <w:r>
-              <w:rPr>
-                <w:rFonts w:ascii="Times New Roman" w:hAnsi="Times New Roman" w:cs="Times New Roman"/>
+                <w:rFonts w:ascii="Arial" w:hAnsi="Arial" w:cs="Arial"/>
+              </w:rPr>
+            </w:pPr>
+            <w:r>
+              <w:rPr>
+                <w:rFonts w:ascii="Arial" w:hAnsi="Arial" w:cs="Arial"/>
               </w:rPr>
               <w:t>Quản Lí Dự Án</w:t>
             </w:r>
@@ -238,7 +221,7 @@
           <w:p>
             <w:pPr>
               <w:rPr>
-                <w:rFonts w:ascii="Times New Roman" w:hAnsi="Times New Roman" w:cs="Times New Roman"/>
+                <w:rFonts w:ascii="Arial" w:hAnsi="Arial" w:cs="Arial"/>
               </w:rPr>
             </w:pPr>
           </w:p>
@@ -250,12 +233,12 @@
           <w:p>
             <w:pPr>
               <w:rPr>
-                <w:rFonts w:ascii="Times New Roman" w:hAnsi="Times New Roman" w:cs="Times New Roman"/>
-              </w:rPr>
-            </w:pPr>
-            <w:r>
-              <w:rPr>
-                <w:rFonts w:ascii="Times New Roman" w:hAnsi="Times New Roman" w:cs="Times New Roman"/>
+                <w:rFonts w:ascii="Arial" w:hAnsi="Arial" w:cs="Arial"/>
+              </w:rPr>
+            </w:pPr>
+            <w:r>
+              <w:rPr>
+                <w:rFonts w:ascii="Arial" w:hAnsi="Arial" w:cs="Arial"/>
               </w:rPr>
               <w:t>Sở Hữu Dự Án</w:t>
             </w:r>
@@ -268,12 +251,12 @@
           <w:p>
             <w:pPr>
               <w:rPr>
-                <w:rFonts w:ascii="Times New Roman" w:hAnsi="Times New Roman" w:cs="Times New Roman"/>
-              </w:rPr>
-            </w:pPr>
-            <w:r>
-              <w:rPr>
-                <w:rFonts w:ascii="Times New Roman" w:hAnsi="Times New Roman" w:cs="Times New Roman"/>
+                <w:rFonts w:ascii="Arial" w:hAnsi="Arial" w:cs="Arial"/>
+              </w:rPr>
+            </w:pPr>
+            <w:r>
+              <w:rPr>
+                <w:rFonts w:ascii="Arial" w:hAnsi="Arial" w:cs="Arial"/>
               </w:rPr>
               <w:t>Ths Ngô Huy Biên</w:t>
             </w:r>
@@ -288,12 +271,12 @@
           <w:p>
             <w:pPr>
               <w:rPr>
-                <w:rFonts w:ascii="Times New Roman" w:hAnsi="Times New Roman" w:cs="Times New Roman"/>
-              </w:rPr>
-            </w:pPr>
-            <w:r>
-              <w:rPr>
-                <w:rFonts w:ascii="Times New Roman" w:hAnsi="Times New Roman" w:cs="Times New Roman"/>
+                <w:rFonts w:ascii="Arial" w:hAnsi="Arial" w:cs="Arial"/>
+              </w:rPr>
+            </w:pPr>
+            <w:r>
+              <w:rPr>
+                <w:rFonts w:ascii="Arial" w:hAnsi="Arial" w:cs="Arial"/>
               </w:rPr>
               <w:t>Nhóm Thực Hiện</w:t>
             </w:r>
@@ -306,7 +289,7 @@
           <w:p>
             <w:pPr>
               <w:rPr>
-                <w:rFonts w:ascii="Times New Roman" w:hAnsi="Times New Roman" w:cs="Times New Roman"/>
+                <w:rFonts w:ascii="Arial" w:hAnsi="Arial" w:cs="Arial"/>
               </w:rPr>
             </w:pPr>
           </w:p>
@@ -318,12 +301,12 @@
           <w:p>
             <w:pPr>
               <w:rPr>
-                <w:rFonts w:ascii="Times New Roman" w:hAnsi="Times New Roman" w:cs="Times New Roman"/>
-              </w:rPr>
-            </w:pPr>
-            <w:r>
-              <w:rPr>
-                <w:rFonts w:ascii="Times New Roman" w:hAnsi="Times New Roman" w:cs="Times New Roman"/>
+                <w:rFonts w:ascii="Arial" w:hAnsi="Arial" w:cs="Arial"/>
+              </w:rPr>
+            </w:pPr>
+            <w:r>
+              <w:rPr>
+                <w:rFonts w:ascii="Arial" w:hAnsi="Arial" w:cs="Arial"/>
               </w:rPr>
               <w:t>Ngày Chuyển Giao</w:t>
             </w:r>
@@ -336,12 +319,12 @@
           <w:p>
             <w:pPr>
               <w:rPr>
-                <w:rFonts w:ascii="Times New Roman" w:hAnsi="Times New Roman" w:cs="Times New Roman"/>
-              </w:rPr>
-            </w:pPr>
-            <w:r>
-              <w:rPr>
-                <w:rFonts w:ascii="Times New Roman" w:hAnsi="Times New Roman" w:cs="Times New Roman"/>
+                <w:rFonts w:ascii="Arial" w:hAnsi="Arial" w:cs="Arial"/>
+              </w:rPr>
+            </w:pPr>
+            <w:r>
+              <w:rPr>
+                <w:rFonts w:ascii="Arial" w:hAnsi="Arial" w:cs="Arial"/>
               </w:rPr>
               <w:t>13/06/2010</w:t>
             </w:r>
@@ -356,12 +339,12 @@
           <w:p>
             <w:pPr>
               <w:rPr>
-                <w:rFonts w:ascii="Times New Roman" w:hAnsi="Times New Roman" w:cs="Times New Roman"/>
-              </w:rPr>
-            </w:pPr>
-            <w:r>
-              <w:rPr>
-                <w:rFonts w:ascii="Times New Roman" w:hAnsi="Times New Roman" w:cs="Times New Roman"/>
+                <w:rFonts w:ascii="Arial" w:hAnsi="Arial" w:cs="Arial"/>
+              </w:rPr>
+            </w:pPr>
+            <w:r>
+              <w:rPr>
+                <w:rFonts w:ascii="Arial" w:hAnsi="Arial" w:cs="Arial"/>
               </w:rPr>
               <w:t>Ngày Bắt Đầu</w:t>
             </w:r>
@@ -374,12 +357,12 @@
           <w:p>
             <w:pPr>
               <w:rPr>
-                <w:rFonts w:ascii="Times New Roman" w:hAnsi="Times New Roman" w:cs="Times New Roman"/>
-              </w:rPr>
-            </w:pPr>
-            <w:r>
-              <w:rPr>
-                <w:rFonts w:ascii="Times New Roman" w:hAnsi="Times New Roman" w:cs="Times New Roman"/>
+                <w:rFonts w:ascii="Arial" w:hAnsi="Arial" w:cs="Arial"/>
+              </w:rPr>
+            </w:pPr>
+            <w:r>
+              <w:rPr>
+                <w:rFonts w:ascii="Arial" w:hAnsi="Arial" w:cs="Arial"/>
               </w:rPr>
               <w:t>5/04/2010</w:t>
             </w:r>
@@ -392,12 +375,12 @@
           <w:p>
             <w:pPr>
               <w:rPr>
-                <w:rFonts w:ascii="Times New Roman" w:hAnsi="Times New Roman" w:cs="Times New Roman"/>
-              </w:rPr>
-            </w:pPr>
-            <w:r>
-              <w:rPr>
-                <w:rFonts w:ascii="Times New Roman" w:hAnsi="Times New Roman" w:cs="Times New Roman"/>
+                <w:rFonts w:ascii="Arial" w:hAnsi="Arial" w:cs="Arial"/>
+              </w:rPr>
+            </w:pPr>
+            <w:r>
+              <w:rPr>
+                <w:rFonts w:ascii="Arial" w:hAnsi="Arial" w:cs="Arial"/>
               </w:rPr>
               <w:t>Ngày Kết Thúc</w:t>
             </w:r>
@@ -410,12 +393,12 @@
           <w:p>
             <w:pPr>
               <w:rPr>
-                <w:rFonts w:ascii="Times New Roman" w:hAnsi="Times New Roman" w:cs="Times New Roman"/>
-              </w:rPr>
-            </w:pPr>
-            <w:r>
-              <w:rPr>
-                <w:rFonts w:ascii="Times New Roman" w:hAnsi="Times New Roman" w:cs="Times New Roman"/>
+                <w:rFonts w:ascii="Arial" w:hAnsi="Arial" w:cs="Arial"/>
+              </w:rPr>
+            </w:pPr>
+            <w:r>
+              <w:rPr>
+                <w:rFonts w:ascii="Arial" w:hAnsi="Arial" w:cs="Arial"/>
               </w:rPr>
               <w:t>31/05/2010</w:t>
             </w:r>
@@ -426,126 +409,133 @@
     <w:p>
       <w:pPr>
         <w:rPr>
-          <w:rFonts w:ascii="Times New Roman" w:hAnsi="Times New Roman" w:cs="Times New Roman"/>
-        </w:rPr>
-      </w:pPr>
-    </w:p>
-    <w:p>
-      <w:pPr>
-        <w:rPr>
-          <w:rFonts w:ascii="Times New Roman" w:hAnsi="Times New Roman" w:cs="Times New Roman"/>
-        </w:rPr>
-      </w:pPr>
-    </w:p>
-    <w:p>
-      <w:pPr>
-        <w:rPr>
-          <w:rFonts w:ascii="Times New Roman" w:hAnsi="Times New Roman" w:cs="Times New Roman"/>
-        </w:rPr>
-      </w:pPr>
-    </w:p>
-    <w:p>
-      <w:pPr>
-        <w:rPr>
-          <w:rFonts w:ascii="Times New Roman" w:hAnsi="Times New Roman" w:cs="Times New Roman"/>
-        </w:rPr>
-      </w:pPr>
-    </w:p>
-    <w:p>
-      <w:pPr>
-        <w:rPr>
-          <w:rFonts w:ascii="Times New Roman" w:hAnsi="Times New Roman" w:cs="Times New Roman"/>
-        </w:rPr>
-      </w:pPr>
-    </w:p>
-    <w:p>
-      <w:pPr>
-        <w:rPr>
-          <w:rFonts w:ascii="Times New Roman" w:hAnsi="Times New Roman" w:cs="Times New Roman"/>
-        </w:rPr>
-      </w:pPr>
-    </w:p>
-    <w:p>
-      <w:pPr>
-        <w:rPr>
-          <w:rFonts w:ascii="Times New Roman" w:hAnsi="Times New Roman" w:cs="Times New Roman"/>
-        </w:rPr>
-      </w:pPr>
-    </w:p>
-    <w:p>
-      <w:pPr>
-        <w:rPr>
-          <w:rFonts w:ascii="Times New Roman" w:hAnsi="Times New Roman" w:cs="Times New Roman"/>
-        </w:rPr>
-      </w:pPr>
-    </w:p>
-    <w:p>
-      <w:pPr>
-        <w:rPr>
-          <w:rFonts w:ascii="Times New Roman" w:hAnsi="Times New Roman" w:cs="Times New Roman"/>
-        </w:rPr>
-      </w:pPr>
-    </w:p>
-    <w:p>
-      <w:pPr>
-        <w:rPr>
-          <w:rFonts w:ascii="Times New Roman" w:hAnsi="Times New Roman" w:cs="Times New Roman"/>
-        </w:rPr>
-      </w:pPr>
-    </w:p>
-    <w:p>
-      <w:pPr>
-        <w:rPr>
-          <w:rFonts w:ascii="Times New Roman" w:hAnsi="Times New Roman" w:cs="Times New Roman"/>
-        </w:rPr>
-      </w:pPr>
-    </w:p>
-    <w:p>
-      <w:pPr>
-        <w:rPr>
-          <w:rFonts w:ascii="Times New Roman" w:hAnsi="Times New Roman" w:cs="Times New Roman"/>
-        </w:rPr>
-      </w:pPr>
-    </w:p>
-    <w:p>
-      <w:pPr>
-        <w:rPr>
-          <w:rFonts w:ascii="Times New Roman" w:hAnsi="Times New Roman" w:cs="Times New Roman"/>
-        </w:rPr>
-      </w:pPr>
-    </w:p>
-    <w:p>
-      <w:pPr>
-        <w:rPr>
-          <w:rFonts w:ascii="Times New Roman" w:hAnsi="Times New Roman" w:cs="Times New Roman"/>
-        </w:rPr>
-      </w:pPr>
-    </w:p>
-    <w:p>
-      <w:pPr>
-        <w:rPr>
-          <w:rFonts w:ascii="Times New Roman" w:hAnsi="Times New Roman" w:cs="Times New Roman"/>
-        </w:rPr>
-      </w:pPr>
-    </w:p>
-    <w:p>
-      <w:pPr>
-        <w:rPr>
-          <w:rFonts w:ascii="Times New Roman" w:hAnsi="Times New Roman" w:cs="Times New Roman"/>
-        </w:rPr>
-      </w:pPr>
-    </w:p>
-    <w:p>
-      <w:pPr>
-        <w:rPr>
-          <w:rFonts w:ascii="Times New Roman" w:hAnsi="Times New Roman" w:cs="Times New Roman"/>
-        </w:rPr>
-      </w:pPr>
-    </w:p>
-    <w:p>
-      <w:pPr>
-        <w:rPr>
-          <w:rFonts w:ascii="Times New Roman" w:hAnsi="Times New Roman" w:cs="Times New Roman"/>
+          <w:rFonts w:ascii="Arial" w:hAnsi="Arial" w:cs="Arial"/>
+        </w:rPr>
+      </w:pPr>
+    </w:p>
+    <w:p>
+      <w:pPr>
+        <w:rPr>
+          <w:rFonts w:ascii="Arial" w:hAnsi="Arial" w:cs="Arial"/>
+        </w:rPr>
+      </w:pPr>
+    </w:p>
+    <w:p>
+      <w:pPr>
+        <w:rPr>
+          <w:rFonts w:ascii="Arial" w:hAnsi="Arial" w:cs="Arial"/>
+        </w:rPr>
+      </w:pPr>
+    </w:p>
+    <w:p>
+      <w:pPr>
+        <w:rPr>
+          <w:rFonts w:ascii="Arial" w:hAnsi="Arial" w:cs="Arial"/>
+        </w:rPr>
+      </w:pPr>
+    </w:p>
+    <w:p>
+      <w:pPr>
+        <w:rPr>
+          <w:rFonts w:ascii="Arial" w:hAnsi="Arial" w:cs="Arial"/>
+        </w:rPr>
+      </w:pPr>
+    </w:p>
+    <w:p>
+      <w:pPr>
+        <w:rPr>
+          <w:rFonts w:ascii="Arial" w:hAnsi="Arial" w:cs="Arial"/>
+        </w:rPr>
+      </w:pPr>
+    </w:p>
+    <w:p>
+      <w:pPr>
+        <w:rPr>
+          <w:rFonts w:ascii="Arial" w:hAnsi="Arial" w:cs="Arial"/>
+        </w:rPr>
+      </w:pPr>
+    </w:p>
+    <w:p>
+      <w:pPr>
+        <w:rPr>
+          <w:rFonts w:ascii="Arial" w:hAnsi="Arial" w:cs="Arial"/>
+        </w:rPr>
+      </w:pPr>
+    </w:p>
+    <w:p>
+      <w:pPr>
+        <w:rPr>
+          <w:rFonts w:ascii="Arial" w:hAnsi="Arial" w:cs="Arial"/>
+        </w:rPr>
+      </w:pPr>
+    </w:p>
+    <w:p>
+      <w:pPr>
+        <w:rPr>
+          <w:rFonts w:ascii="Arial" w:hAnsi="Arial" w:cs="Arial"/>
+        </w:rPr>
+      </w:pPr>
+    </w:p>
+    <w:p>
+      <w:pPr>
+        <w:rPr>
+          <w:rFonts w:ascii="Arial" w:hAnsi="Arial" w:cs="Arial"/>
+        </w:rPr>
+      </w:pPr>
+    </w:p>
+    <w:p>
+      <w:pPr>
+        <w:rPr>
+          <w:rFonts w:ascii="Arial" w:hAnsi="Arial" w:cs="Arial"/>
+        </w:rPr>
+      </w:pPr>
+    </w:p>
+    <w:p>
+      <w:pPr>
+        <w:rPr>
+          <w:rFonts w:ascii="Arial" w:hAnsi="Arial" w:cs="Arial"/>
+        </w:rPr>
+      </w:pPr>
+    </w:p>
+    <w:p>
+      <w:pPr>
+        <w:rPr>
+          <w:rFonts w:ascii="Arial" w:hAnsi="Arial" w:cs="Arial"/>
+        </w:rPr>
+      </w:pPr>
+    </w:p>
+    <w:p>
+      <w:pPr>
+        <w:rPr>
+          <w:rFonts w:ascii="Arial" w:hAnsi="Arial" w:cs="Arial"/>
+        </w:rPr>
+      </w:pPr>
+    </w:p>
+    <w:p>
+      <w:pPr>
+        <w:rPr>
+          <w:rFonts w:ascii="Arial" w:hAnsi="Arial" w:cs="Arial"/>
+        </w:rPr>
+      </w:pPr>
+    </w:p>
+    <w:p>
+      <w:pPr>
+        <w:rPr>
+          <w:rFonts w:ascii="Arial" w:hAnsi="Arial" w:cs="Arial"/>
+        </w:rPr>
+      </w:pPr>
+    </w:p>
+    <w:p>
+      <w:pPr>
+        <w:rPr>
+          <w:rFonts w:ascii="Arial" w:hAnsi="Arial" w:cs="Arial"/>
+        </w:rPr>
+      </w:pPr>
+    </w:p>
+    <w:p>
+      <w:pPr>
+        <w:rPr>
+          <w:rFonts w:ascii="Arial" w:hAnsi="Arial" w:cs="Arial"/>
         </w:rPr>
       </w:pPr>
     </w:p>
@@ -553,7 +543,7 @@
       <w:pPr>
         <w:spacing w:after="0"/>
         <w:rPr>
-          <w:rFonts w:ascii="Times New Roman" w:hAnsi="Times New Roman" w:cs="Times New Roman"/>
+          <w:rFonts w:ascii="Arial" w:hAnsi="Arial" w:cs="Arial"/>
         </w:rPr>
       </w:pPr>
     </w:p>
@@ -561,7 +551,7 @@
       <w:pPr>
         <w:spacing w:after="0"/>
         <w:rPr>
-          <w:rFonts w:ascii="Times New Roman" w:hAnsi="Times New Roman" w:cs="Times New Roman"/>
+          <w:rFonts w:ascii="Arial" w:hAnsi="Arial" w:cs="Arial"/>
         </w:rPr>
       </w:pPr>
     </w:p>
@@ -569,18 +559,17 @@
       <w:pPr>
         <w:spacing w:after="0"/>
         <w:rPr>
-          <w:rFonts w:ascii="Times New Roman" w:hAnsi="Times New Roman" w:cs="Times New Roman"/>
+          <w:rFonts w:ascii="Arial" w:hAnsi="Arial" w:cs="Arial"/>
           <w:b/>
           <w:u w:val="single"/>
         </w:rPr>
       </w:pPr>
       <w:r>
         <w:rPr>
-          <w:rFonts w:ascii="Times New Roman" w:hAnsi="Times New Roman" w:cs="Times New Roman"/>
+          <w:rFonts w:ascii="Arial" w:hAnsi="Arial" w:cs="Arial"/>
           <w:b/>
           <w:u w:val="single"/>
         </w:rPr>
-        <w:lastRenderedPageBreak/>
         <w:t>Tổng quang</w:t>
       </w:r>
     </w:p>
@@ -593,12 +582,12 @@
         </w:numPr>
         <w:spacing w:after="0"/>
         <w:rPr>
-          <w:rFonts w:ascii="Times New Roman" w:hAnsi="Times New Roman" w:cs="Times New Roman"/>
+          <w:rFonts w:ascii="Arial" w:hAnsi="Arial" w:cs="Arial"/>
         </w:rPr>
       </w:pPr>
       <w:r>
         <w:rPr>
-          <w:rFonts w:ascii="Times New Roman" w:hAnsi="Times New Roman" w:cs="Times New Roman"/>
+          <w:rFonts w:ascii="Arial" w:hAnsi="Arial" w:cs="Arial"/>
         </w:rPr>
         <w:t>Những điều deverloper nên biết:</w:t>
       </w:r>
@@ -608,24 +597,24 @@
         <w:pStyle w:val="ListParagraph"/>
         <w:spacing w:after="0"/>
         <w:rPr>
-          <w:rFonts w:ascii="Times New Roman" w:hAnsi="Times New Roman" w:cs="Times New Roman"/>
+          <w:rFonts w:ascii="Arial" w:hAnsi="Arial" w:cs="Arial"/>
         </w:rPr>
       </w:pPr>
       <w:r>
         <w:rPr>
-          <w:rFonts w:ascii="Times New Roman" w:hAnsi="Times New Roman" w:cs="Times New Roman"/>
+          <w:rFonts w:ascii="Arial" w:hAnsi="Arial" w:cs="Arial"/>
         </w:rPr>
         <w:t xml:space="preserve">Mã nguồn sẽ được quảng lý theo </w:t>
       </w:r>
       <w:r>
         <w:rPr>
-          <w:rFonts w:ascii="Times New Roman" w:hAnsi="Times New Roman" w:cs="Times New Roman"/>
+          <w:rFonts w:ascii="Arial" w:hAnsi="Arial" w:cs="Arial"/>
         </w:rPr>
         <w:t xml:space="preserve">cấu trúc trong bảng ở phía dưới. Cách thức đặt tên dựa theo chuẩn </w:t>
       </w:r>
       <w:r>
         <w:rPr>
-          <w:rFonts w:ascii="Times New Roman" w:hAnsi="Times New Roman" w:cs="Times New Roman"/>
+          <w:rFonts w:ascii="Arial" w:hAnsi="Arial" w:cs="Arial"/>
         </w:rPr>
         <w:t>từ tài liệu coding stander</w:t>
       </w:r>
@@ -639,12 +628,12 @@
         </w:numPr>
         <w:spacing w:after="0"/>
         <w:rPr>
-          <w:rFonts w:ascii="Times New Roman" w:hAnsi="Times New Roman" w:cs="Times New Roman"/>
+          <w:rFonts w:ascii="Arial" w:hAnsi="Arial" w:cs="Arial"/>
         </w:rPr>
       </w:pPr>
       <w:r>
         <w:rPr>
-          <w:rFonts w:ascii="Times New Roman" w:hAnsi="Times New Roman" w:cs="Times New Roman"/>
+          <w:rFonts w:ascii="Arial" w:hAnsi="Arial" w:cs="Arial"/>
         </w:rPr>
         <w:t>Mục đích của việc quảng lý mã nguồn</w:t>
       </w:r>
@@ -658,12 +647,12 @@
         </w:numPr>
         <w:spacing w:after="0"/>
         <w:rPr>
-          <w:rFonts w:ascii="Times New Roman" w:hAnsi="Times New Roman" w:cs="Times New Roman"/>
+          <w:rFonts w:ascii="Arial" w:hAnsi="Arial" w:cs="Arial"/>
         </w:rPr>
       </w:pPr>
       <w:r>
         <w:rPr>
-          <w:rFonts w:ascii="Times New Roman" w:hAnsi="Times New Roman" w:cs="Times New Roman"/>
+          <w:rFonts w:ascii="Arial" w:hAnsi="Arial" w:cs="Arial"/>
         </w:rPr>
         <w:t>Chia các module thành các gói nhỏ hơn</w:t>
       </w:r>
@@ -677,12 +666,12 @@
         </w:numPr>
         <w:spacing w:after="0"/>
         <w:rPr>
-          <w:rFonts w:ascii="Times New Roman" w:hAnsi="Times New Roman" w:cs="Times New Roman"/>
+          <w:rFonts w:ascii="Arial" w:hAnsi="Arial" w:cs="Arial"/>
         </w:rPr>
       </w:pPr>
       <w:r>
         <w:rPr>
-          <w:rFonts w:ascii="Times New Roman" w:hAnsi="Times New Roman" w:cs="Times New Roman"/>
+          <w:rFonts w:ascii="Arial" w:hAnsi="Arial" w:cs="Arial"/>
         </w:rPr>
         <w:t>Tương thích với các hệ thống build chuẩn</w:t>
       </w:r>
@@ -693,7 +682,7 @@
         <w:spacing w:after="0"/>
         <w:ind w:left="1440"/>
         <w:rPr>
-          <w:rFonts w:ascii="Times New Roman" w:hAnsi="Times New Roman" w:cs="Times New Roman"/>
+          <w:rFonts w:ascii="Arial" w:hAnsi="Arial" w:cs="Arial"/>
         </w:rPr>
       </w:pPr>
     </w:p>
@@ -701,14 +690,14 @@
       <w:pPr>
         <w:spacing w:after="0"/>
         <w:rPr>
-          <w:rFonts w:ascii="Times New Roman" w:hAnsi="Times New Roman" w:cs="Times New Roman"/>
+          <w:rFonts w:ascii="Arial" w:hAnsi="Arial" w:cs="Arial"/>
           <w:b/>
           <w:u w:val="single"/>
         </w:rPr>
       </w:pPr>
       <w:r>
         <w:rPr>
-          <w:rFonts w:ascii="Times New Roman" w:hAnsi="Times New Roman" w:cs="Times New Roman"/>
+          <w:rFonts w:ascii="Arial" w:hAnsi="Arial" w:cs="Arial"/>
           <w:b/>
           <w:u w:val="single"/>
         </w:rPr>
@@ -716,7 +705,7 @@
       </w:r>
       <w:r>
         <w:rPr>
-          <w:rFonts w:ascii="Times New Roman" w:hAnsi="Times New Roman" w:cs="Times New Roman"/>
+          <w:rFonts w:ascii="Arial" w:hAnsi="Arial" w:cs="Arial"/>
           <w:b/>
           <w:u w:val="single"/>
         </w:rPr>
@@ -727,7 +716,7 @@
       <w:pPr>
         <w:spacing w:after="0"/>
         <w:rPr>
-          <w:rFonts w:ascii="Times New Roman" w:hAnsi="Times New Roman" w:cs="Times New Roman"/>
+          <w:rFonts w:ascii="Arial" w:hAnsi="Arial" w:cs="Arial"/>
         </w:rPr>
       </w:pPr>
     </w:p>
@@ -750,12 +739,12 @@
           <w:p>
             <w:pPr>
               <w:rPr>
-                <w:rFonts w:ascii="Times New Roman" w:hAnsi="Times New Roman" w:cs="Times New Roman"/>
-              </w:rPr>
-            </w:pPr>
-            <w:r>
-              <w:rPr>
-                <w:rFonts w:ascii="Times New Roman" w:hAnsi="Times New Roman" w:cs="Times New Roman"/>
+                <w:rFonts w:ascii="Arial" w:hAnsi="Arial" w:cs="Arial"/>
+              </w:rPr>
+            </w:pPr>
+            <w:r>
+              <w:rPr>
+                <w:rFonts w:ascii="Arial" w:hAnsi="Arial" w:cs="Arial"/>
               </w:rPr>
               <w:t>Đường dẫn</w:t>
             </w:r>
@@ -768,12 +757,12 @@
           <w:p>
             <w:pPr>
               <w:rPr>
-                <w:rFonts w:ascii="Times New Roman" w:hAnsi="Times New Roman" w:cs="Times New Roman"/>
-              </w:rPr>
-            </w:pPr>
-            <w:r>
-              <w:rPr>
-                <w:rFonts w:ascii="Times New Roman" w:hAnsi="Times New Roman" w:cs="Times New Roman"/>
+                <w:rFonts w:ascii="Arial" w:hAnsi="Arial" w:cs="Arial"/>
+              </w:rPr>
+            </w:pPr>
+            <w:r>
+              <w:rPr>
+                <w:rFonts w:ascii="Arial" w:hAnsi="Arial" w:cs="Arial"/>
               </w:rPr>
               <w:t>Phiên bản điều khiển</w:t>
             </w:r>
@@ -786,12 +775,12 @@
           <w:p>
             <w:pPr>
               <w:rPr>
-                <w:rFonts w:ascii="Times New Roman" w:hAnsi="Times New Roman" w:cs="Times New Roman"/>
-              </w:rPr>
-            </w:pPr>
-            <w:r>
-              <w:rPr>
-                <w:rFonts w:ascii="Times New Roman" w:hAnsi="Times New Roman" w:cs="Times New Roman"/>
+                <w:rFonts w:ascii="Arial" w:hAnsi="Arial" w:cs="Arial"/>
+              </w:rPr>
+            </w:pPr>
+            <w:r>
+              <w:rPr>
+                <w:rFonts w:ascii="Arial" w:hAnsi="Arial" w:cs="Arial"/>
               </w:rPr>
               <w:t>Mô tả</w:t>
             </w:r>
@@ -806,12 +795,12 @@
           <w:p>
             <w:pPr>
               <w:rPr>
-                <w:rFonts w:ascii="Times New Roman" w:hAnsi="Times New Roman" w:cs="Times New Roman"/>
-              </w:rPr>
-            </w:pPr>
-            <w:r>
-              <w:rPr>
-                <w:rFonts w:ascii="Times New Roman" w:hAnsi="Times New Roman" w:cs="Times New Roman"/>
+                <w:rFonts w:ascii="Arial" w:hAnsi="Arial" w:cs="Arial"/>
+              </w:rPr>
+            </w:pPr>
+            <w:r>
+              <w:rPr>
+                <w:rFonts w:ascii="Arial" w:hAnsi="Arial" w:cs="Arial"/>
               </w:rPr>
               <w:t>Hinh</w:t>
             </w:r>
@@ -824,12 +813,12 @@
           <w:p>
             <w:pPr>
               <w:rPr>
-                <w:rFonts w:ascii="Times New Roman" w:hAnsi="Times New Roman" w:cs="Times New Roman"/>
-              </w:rPr>
-            </w:pPr>
-            <w:r>
-              <w:rPr>
-                <w:rFonts w:ascii="Times New Roman" w:hAnsi="Times New Roman" w:cs="Times New Roman"/>
+                <w:rFonts w:ascii="Arial" w:hAnsi="Arial" w:cs="Arial"/>
+              </w:rPr>
+            </w:pPr>
+            <w:r>
+              <w:rPr>
+                <w:rFonts w:ascii="Arial" w:hAnsi="Arial" w:cs="Arial"/>
               </w:rPr>
               <w:t>No</w:t>
             </w:r>
@@ -842,12 +831,12 @@
           <w:p>
             <w:pPr>
               <w:rPr>
-                <w:rFonts w:ascii="Times New Roman" w:hAnsi="Times New Roman" w:cs="Times New Roman"/>
-              </w:rPr>
-            </w:pPr>
-            <w:r>
-              <w:rPr>
-                <w:rFonts w:ascii="Times New Roman" w:hAnsi="Times New Roman" w:cs="Times New Roman"/>
+                <w:rFonts w:ascii="Arial" w:hAnsi="Arial" w:cs="Arial"/>
+              </w:rPr>
+            </w:pPr>
+            <w:r>
+              <w:rPr>
+                <w:rFonts w:ascii="Arial" w:hAnsi="Arial" w:cs="Arial"/>
               </w:rPr>
               <w:t>Chứa các hình ảnh sử dụng trong đồ án</w:t>
             </w:r>
@@ -862,12 +851,12 @@
           <w:p>
             <w:pPr>
               <w:rPr>
-                <w:rFonts w:ascii="Times New Roman" w:hAnsi="Times New Roman" w:cs="Times New Roman"/>
-              </w:rPr>
-            </w:pPr>
-            <w:r>
-              <w:rPr>
-                <w:rFonts w:ascii="Times New Roman" w:hAnsi="Times New Roman" w:cs="Times New Roman"/>
+                <w:rFonts w:ascii="Arial" w:hAnsi="Arial" w:cs="Arial"/>
+              </w:rPr>
+            </w:pPr>
+            <w:r>
+              <w:rPr>
+                <w:rFonts w:ascii="Arial" w:hAnsi="Arial" w:cs="Arial"/>
               </w:rPr>
               <w:t>Data</w:t>
             </w:r>
@@ -880,12 +869,12 @@
           <w:p>
             <w:pPr>
               <w:rPr>
-                <w:rFonts w:ascii="Times New Roman" w:hAnsi="Times New Roman" w:cs="Times New Roman"/>
-              </w:rPr>
-            </w:pPr>
-            <w:r>
-              <w:rPr>
-                <w:rFonts w:ascii="Times New Roman" w:hAnsi="Times New Roman" w:cs="Times New Roman"/>
+                <w:rFonts w:ascii="Arial" w:hAnsi="Arial" w:cs="Arial"/>
+              </w:rPr>
+            </w:pPr>
+            <w:r>
+              <w:rPr>
+                <w:rFonts w:ascii="Arial" w:hAnsi="Arial" w:cs="Arial"/>
               </w:rPr>
               <w:t>Yes</w:t>
             </w:r>
@@ -898,12 +887,12 @@
           <w:p>
             <w:pPr>
               <w:rPr>
-                <w:rFonts w:ascii="Times New Roman" w:hAnsi="Times New Roman" w:cs="Times New Roman"/>
-              </w:rPr>
-            </w:pPr>
-            <w:r>
-              <w:rPr>
-                <w:rFonts w:ascii="Times New Roman" w:hAnsi="Times New Roman" w:cs="Times New Roman"/>
+                <w:rFonts w:ascii="Arial" w:hAnsi="Arial" w:cs="Arial"/>
+              </w:rPr>
+            </w:pPr>
+            <w:r>
+              <w:rPr>
+                <w:rFonts w:ascii="Arial" w:hAnsi="Arial" w:cs="Arial"/>
               </w:rPr>
               <w:t>Chứa file tạo database cho project</w:t>
             </w:r>
@@ -918,12 +907,12 @@
           <w:p>
             <w:pPr>
               <w:rPr>
-                <w:rFonts w:ascii="Times New Roman" w:hAnsi="Times New Roman" w:cs="Times New Roman"/>
-              </w:rPr>
-            </w:pPr>
-            <w:r>
-              <w:rPr>
-                <w:rFonts w:ascii="Times New Roman" w:hAnsi="Times New Roman" w:cs="Times New Roman"/>
+                <w:rFonts w:ascii="Arial" w:hAnsi="Arial" w:cs="Arial"/>
+              </w:rPr>
+            </w:pPr>
+            <w:r>
+              <w:rPr>
+                <w:rFonts w:ascii="Arial" w:hAnsi="Arial" w:cs="Arial"/>
               </w:rPr>
               <w:t>Src</w:t>
             </w:r>
@@ -936,12 +925,12 @@
           <w:p>
             <w:pPr>
               <w:rPr>
-                <w:rFonts w:ascii="Times New Roman" w:hAnsi="Times New Roman" w:cs="Times New Roman"/>
-              </w:rPr>
-            </w:pPr>
-            <w:r>
-              <w:rPr>
-                <w:rFonts w:ascii="Times New Roman" w:hAnsi="Times New Roman" w:cs="Times New Roman"/>
+                <w:rFonts w:ascii="Arial" w:hAnsi="Arial" w:cs="Arial"/>
+              </w:rPr>
+            </w:pPr>
+            <w:r>
+              <w:rPr>
+                <w:rFonts w:ascii="Arial" w:hAnsi="Arial" w:cs="Arial"/>
               </w:rPr>
               <w:t>Yes</w:t>
             </w:r>
@@ -954,12 +943,12 @@
           <w:p>
             <w:pPr>
               <w:rPr>
-                <w:rFonts w:ascii="Times New Roman" w:hAnsi="Times New Roman" w:cs="Times New Roman"/>
-              </w:rPr>
-            </w:pPr>
-            <w:r>
-              <w:rPr>
-                <w:rFonts w:ascii="Times New Roman" w:hAnsi="Times New Roman" w:cs="Times New Roman"/>
+                <w:rFonts w:ascii="Arial" w:hAnsi="Arial" w:cs="Arial"/>
+              </w:rPr>
+            </w:pPr>
+            <w:r>
+              <w:rPr>
+                <w:rFonts w:ascii="Arial" w:hAnsi="Arial" w:cs="Arial"/>
               </w:rPr>
               <w:t>Chứa toàn bộ code của project</w:t>
             </w:r>
@@ -974,12 +963,12 @@
           <w:p>
             <w:pPr>
               <w:rPr>
-                <w:rFonts w:ascii="Times New Roman" w:hAnsi="Times New Roman" w:cs="Times New Roman"/>
-              </w:rPr>
-            </w:pPr>
-            <w:r>
-              <w:rPr>
-                <w:rFonts w:ascii="Times New Roman" w:hAnsi="Times New Roman" w:cs="Times New Roman"/>
+                <w:rFonts w:ascii="Arial" w:hAnsi="Arial" w:cs="Arial"/>
+              </w:rPr>
+            </w:pPr>
+            <w:r>
+              <w:rPr>
+                <w:rFonts w:ascii="Arial" w:hAnsi="Arial" w:cs="Arial"/>
               </w:rPr>
               <w:t>Build</w:t>
             </w:r>
@@ -992,12 +981,12 @@
           <w:p>
             <w:pPr>
               <w:rPr>
-                <w:rFonts w:ascii="Times New Roman" w:hAnsi="Times New Roman" w:cs="Times New Roman"/>
-              </w:rPr>
-            </w:pPr>
-            <w:r>
-              <w:rPr>
-                <w:rFonts w:ascii="Times New Roman" w:hAnsi="Times New Roman" w:cs="Times New Roman"/>
+                <w:rFonts w:ascii="Arial" w:hAnsi="Arial" w:cs="Arial"/>
+              </w:rPr>
+            </w:pPr>
+            <w:r>
+              <w:rPr>
+                <w:rFonts w:ascii="Arial" w:hAnsi="Arial" w:cs="Arial"/>
               </w:rPr>
               <w:t>No</w:t>
             </w:r>
@@ -1010,12 +999,12 @@
           <w:p>
             <w:pPr>
               <w:rPr>
-                <w:rFonts w:ascii="Times New Roman" w:hAnsi="Times New Roman" w:cs="Times New Roman"/>
-              </w:rPr>
-            </w:pPr>
-            <w:r>
-              <w:rPr>
-                <w:rFonts w:ascii="Times New Roman" w:hAnsi="Times New Roman" w:cs="Times New Roman"/>
+                <w:rFonts w:ascii="Arial" w:hAnsi="Arial" w:cs="Arial"/>
+              </w:rPr>
+            </w:pPr>
+            <w:r>
+              <w:rPr>
+                <w:rFonts w:ascii="Arial" w:hAnsi="Arial" w:cs="Arial"/>
               </w:rPr>
               <w:t>Chứa các output của quá trình build</w:t>
             </w:r>
@@ -1027,7 +1016,7 @@
       <w:pPr>
         <w:spacing w:after="0"/>
         <w:rPr>
-          <w:rFonts w:ascii="Times New Roman" w:hAnsi="Times New Roman" w:cs="Times New Roman"/>
+          <w:rFonts w:ascii="Arial" w:hAnsi="Arial" w:cs="Arial"/>
         </w:rPr>
       </w:pPr>
     </w:p>
@@ -1035,12 +1024,12 @@
       <w:pPr>
         <w:spacing w:after="0"/>
         <w:rPr>
-          <w:rFonts w:ascii="Times New Roman" w:hAnsi="Times New Roman" w:cs="Times New Roman"/>
+          <w:rFonts w:ascii="Arial" w:hAnsi="Arial" w:cs="Arial"/>
         </w:rPr>
       </w:pPr>
       <w:r>
         <w:rPr>
-          <w:rFonts w:ascii="Times New Roman" w:hAnsi="Times New Roman" w:cs="Times New Roman"/>
+          <w:rFonts w:ascii="Arial" w:hAnsi="Arial" w:cs="Arial"/>
           <w:b/>
           <w:u w:val="single"/>
         </w:rPr>
@@ -1051,7 +1040,7 @@
       <w:pPr>
         <w:spacing w:after="0"/>
         <w:rPr>
-          <w:rFonts w:ascii="Times New Roman" w:hAnsi="Times New Roman" w:cs="Times New Roman"/>
+          <w:rFonts w:ascii="Arial" w:hAnsi="Arial" w:cs="Arial"/>
         </w:rPr>
       </w:pPr>
     </w:p>
@@ -1073,12 +1062,12 @@
           <w:p>
             <w:pPr>
               <w:rPr>
-                <w:rFonts w:ascii="Times New Roman" w:hAnsi="Times New Roman" w:cs="Times New Roman"/>
-              </w:rPr>
-            </w:pPr>
-            <w:r>
-              <w:rPr>
-                <w:rFonts w:ascii="Times New Roman" w:hAnsi="Times New Roman" w:cs="Times New Roman"/>
+                <w:rFonts w:ascii="Arial" w:hAnsi="Arial" w:cs="Arial"/>
+              </w:rPr>
+            </w:pPr>
+            <w:r>
+              <w:rPr>
+                <w:rFonts w:ascii="Arial" w:hAnsi="Arial" w:cs="Arial"/>
               </w:rPr>
               <w:t>Target</w:t>
             </w:r>
@@ -1091,12 +1080,12 @@
           <w:p>
             <w:pPr>
               <w:rPr>
-                <w:rFonts w:ascii="Times New Roman" w:hAnsi="Times New Roman" w:cs="Times New Roman"/>
-              </w:rPr>
-            </w:pPr>
-            <w:r>
-              <w:rPr>
-                <w:rFonts w:ascii="Times New Roman" w:hAnsi="Times New Roman" w:cs="Times New Roman"/>
+                <w:rFonts w:ascii="Arial" w:hAnsi="Arial" w:cs="Arial"/>
+              </w:rPr>
+            </w:pPr>
+            <w:r>
+              <w:rPr>
+                <w:rFonts w:ascii="Arial" w:hAnsi="Arial" w:cs="Arial"/>
               </w:rPr>
               <w:t>Miêu tả</w:t>
             </w:r>
@@ -1111,12 +1100,12 @@
           <w:p>
             <w:pPr>
               <w:rPr>
-                <w:rFonts w:ascii="Times New Roman" w:hAnsi="Times New Roman" w:cs="Times New Roman"/>
-              </w:rPr>
-            </w:pPr>
-            <w:r>
-              <w:rPr>
-                <w:rFonts w:ascii="Times New Roman" w:hAnsi="Times New Roman" w:cs="Times New Roman"/>
+                <w:rFonts w:ascii="Arial" w:hAnsi="Arial" w:cs="Arial"/>
+              </w:rPr>
+            </w:pPr>
+            <w:r>
+              <w:rPr>
+                <w:rFonts w:ascii="Arial" w:hAnsi="Arial" w:cs="Arial"/>
               </w:rPr>
               <w:t>Compile = default</w:t>
             </w:r>
@@ -1129,12 +1118,12 @@
           <w:p>
             <w:pPr>
               <w:rPr>
-                <w:rFonts w:ascii="Times New Roman" w:hAnsi="Times New Roman" w:cs="Times New Roman"/>
-              </w:rPr>
-            </w:pPr>
-            <w:r>
-              <w:rPr>
-                <w:rFonts w:ascii="Times New Roman" w:hAnsi="Times New Roman" w:cs="Times New Roman"/>
+                <w:rFonts w:ascii="Arial" w:hAnsi="Arial" w:cs="Arial"/>
+              </w:rPr>
+            </w:pPr>
+            <w:r>
+              <w:rPr>
+                <w:rFonts w:ascii="Arial" w:hAnsi="Arial" w:cs="Arial"/>
               </w:rPr>
               <w:t>Biên dịch mã nguồn trong thư mục Src và tạo file thực thi trong thư mục build</w:t>
             </w:r>
@@ -1149,12 +1138,12 @@
           <w:p>
             <w:pPr>
               <w:rPr>
-                <w:rFonts w:ascii="Times New Roman" w:hAnsi="Times New Roman" w:cs="Times New Roman"/>
-              </w:rPr>
-            </w:pPr>
-            <w:r>
-              <w:rPr>
-                <w:rFonts w:ascii="Times New Roman" w:hAnsi="Times New Roman" w:cs="Times New Roman"/>
+                <w:rFonts w:ascii="Arial" w:hAnsi="Arial" w:cs="Arial"/>
+              </w:rPr>
+            </w:pPr>
+            <w:r>
+              <w:rPr>
+                <w:rFonts w:ascii="Arial" w:hAnsi="Arial" w:cs="Arial"/>
               </w:rPr>
               <w:t>Dist</w:t>
             </w:r>
@@ -1167,12 +1156,12 @@
           <w:p>
             <w:pPr>
               <w:rPr>
-                <w:rFonts w:ascii="Times New Roman" w:hAnsi="Times New Roman" w:cs="Times New Roman"/>
-              </w:rPr>
-            </w:pPr>
-            <w:r>
-              <w:rPr>
-                <w:rFonts w:ascii="Times New Roman" w:hAnsi="Times New Roman" w:cs="Times New Roman"/>
+                <w:rFonts w:ascii="Arial" w:hAnsi="Arial" w:cs="Arial"/>
+              </w:rPr>
+            </w:pPr>
+            <w:r>
+              <w:rPr>
+                <w:rFonts w:ascii="Arial" w:hAnsi="Arial" w:cs="Arial"/>
               </w:rPr>
               <w:t>Đóng gói hệ thống để phát hành hay truyển khai lên server hoặc người dùng</w:t>
             </w:r>
@@ -1187,12 +1176,12 @@
           <w:p>
             <w:pPr>
               <w:rPr>
-                <w:rFonts w:ascii="Times New Roman" w:hAnsi="Times New Roman" w:cs="Times New Roman"/>
-              </w:rPr>
-            </w:pPr>
-            <w:r>
-              <w:rPr>
-                <w:rFonts w:ascii="Times New Roman" w:hAnsi="Times New Roman" w:cs="Times New Roman"/>
+                <w:rFonts w:ascii="Arial" w:hAnsi="Arial" w:cs="Arial"/>
+              </w:rPr>
+            </w:pPr>
+            <w:r>
+              <w:rPr>
+                <w:rFonts w:ascii="Arial" w:hAnsi="Arial" w:cs="Arial"/>
               </w:rPr>
               <w:t>Clean</w:t>
             </w:r>
@@ -1205,12 +1194,12 @@
           <w:p>
             <w:pPr>
               <w:rPr>
-                <w:rFonts w:ascii="Times New Roman" w:hAnsi="Times New Roman" w:cs="Times New Roman"/>
-              </w:rPr>
-            </w:pPr>
-            <w:r>
-              <w:rPr>
-                <w:rFonts w:ascii="Times New Roman" w:hAnsi="Times New Roman" w:cs="Times New Roman"/>
+                <w:rFonts w:ascii="Arial" w:hAnsi="Arial" w:cs="Arial"/>
+              </w:rPr>
+            </w:pPr>
+            <w:r>
+              <w:rPr>
+                <w:rFonts w:ascii="Arial" w:hAnsi="Arial" w:cs="Arial"/>
               </w:rPr>
               <w:t>Xóa hết các file có trong thư mục build</w:t>
             </w:r>
@@ -1222,7 +1211,7 @@
       <w:pPr>
         <w:spacing w:after="0"/>
         <w:rPr>
-          <w:rFonts w:ascii="Times New Roman" w:hAnsi="Times New Roman" w:cs="Times New Roman"/>
+          <w:rFonts w:ascii="Arial" w:hAnsi="Arial" w:cs="Arial"/>
         </w:rPr>
       </w:pPr>
     </w:p>
@@ -1230,14 +1219,14 @@
       <w:pPr>
         <w:spacing w:after="0"/>
         <w:rPr>
-          <w:rFonts w:ascii="Times New Roman" w:hAnsi="Times New Roman" w:cs="Times New Roman"/>
+          <w:rFonts w:ascii="Arial" w:hAnsi="Arial" w:cs="Arial"/>
           <w:b/>
           <w:u w:val="single"/>
         </w:rPr>
       </w:pPr>
       <w:r>
         <w:rPr>
-          <w:rFonts w:ascii="Times New Roman" w:hAnsi="Times New Roman" w:cs="Times New Roman"/>
+          <w:rFonts w:ascii="Arial" w:hAnsi="Arial" w:cs="Arial"/>
           <w:b/>
           <w:u w:val="single"/>
         </w:rPr>
@@ -1253,13 +1242,13 @@
         </w:numPr>
         <w:spacing w:after="0"/>
         <w:rPr>
-          <w:rFonts w:ascii="Times New Roman" w:hAnsi="Times New Roman" w:cs="Times New Roman"/>
+          <w:rFonts w:ascii="Arial" w:hAnsi="Arial" w:cs="Arial"/>
           <w:b/>
         </w:rPr>
       </w:pPr>
       <w:r>
         <w:rPr>
-          <w:rFonts w:ascii="Times New Roman" w:hAnsi="Times New Roman" w:cs="Times New Roman"/>
+          <w:rFonts w:ascii="Arial" w:hAnsi="Arial" w:cs="Arial"/>
           <w:b/>
         </w:rPr>
         <w:t xml:space="preserve">Chia các module thành các gói con: </w:t>
@@ -1270,12 +1259,12 @@
         <w:pStyle w:val="ListParagraph"/>
         <w:spacing w:after="0"/>
         <w:rPr>
-          <w:rFonts w:ascii="Times New Roman" w:hAnsi="Times New Roman" w:cs="Times New Roman"/>
+          <w:rFonts w:ascii="Arial" w:hAnsi="Arial" w:cs="Arial"/>
         </w:rPr>
       </w:pPr>
       <w:r>
         <w:rPr>
-          <w:rFonts w:ascii="Times New Roman" w:hAnsi="Times New Roman" w:cs="Times New Roman"/>
+          <w:rFonts w:ascii="Arial" w:hAnsi="Arial" w:cs="Arial"/>
         </w:rPr>
         <w:t>Các gói con hiện đang được đánh giá</w:t>
       </w:r>
@@ -1285,7 +1274,7 @@
         <w:pStyle w:val="ListParagraph"/>
         <w:spacing w:after="0"/>
         <w:rPr>
-          <w:rFonts w:ascii="Times New Roman" w:hAnsi="Times New Roman" w:cs="Times New Roman"/>
+          <w:rFonts w:ascii="Arial" w:hAnsi="Arial" w:cs="Arial"/>
         </w:rPr>
       </w:pPr>
     </w:p>
@@ -1298,13 +1287,13 @@
         </w:numPr>
         <w:spacing w:after="0"/>
         <w:rPr>
-          <w:rFonts w:ascii="Times New Roman" w:hAnsi="Times New Roman" w:cs="Times New Roman"/>
+          <w:rFonts w:ascii="Arial" w:hAnsi="Arial" w:cs="Arial"/>
           <w:b/>
         </w:rPr>
       </w:pPr>
       <w:r>
         <w:rPr>
-          <w:rFonts w:ascii="Times New Roman" w:hAnsi="Times New Roman" w:cs="Times New Roman"/>
+          <w:rFonts w:ascii="Arial" w:hAnsi="Arial" w:cs="Arial"/>
           <w:b/>
         </w:rPr>
         <w:t xml:space="preserve">Tương thích với các hệ thống build chuẩn: </w:t>
@@ -1315,12 +1304,12 @@
         <w:pStyle w:val="ListParagraph"/>
         <w:spacing w:after="0"/>
         <w:rPr>
-          <w:rFonts w:ascii="Times New Roman" w:hAnsi="Times New Roman" w:cs="Times New Roman"/>
+          <w:rFonts w:ascii="Arial" w:hAnsi="Arial" w:cs="Arial"/>
         </w:rPr>
       </w:pPr>
       <w:r>
         <w:rPr>
-          <w:rFonts w:ascii="Times New Roman" w:hAnsi="Times New Roman" w:cs="Times New Roman"/>
+          <w:rFonts w:ascii="Arial" w:hAnsi="Arial" w:cs="Arial"/>
         </w:rPr>
         <w:t>Mã nguồn có thể build được trên nền .net framework 3.5</w:t>
       </w:r>
@@ -1416,7 +1405,7 @@
                 <w:b/>
                 <w:noProof/>
               </w:rPr>
-              <w:t>2</w:t>
+              <w:t>1</w:t>
             </w:r>
             <w:r>
               <w:rPr>
@@ -1475,6 +1464,9 @@
     <w:pPr>
       <w:pStyle w:val="Footer"/>
     </w:pPr>
+    <w:r>
+      <w:t>Nhóm 21, 22, 23, 24, 25</w:t>
+    </w:r>
   </w:p>
 </w:ftr>
 </file>

</xml_diff>